<commit_message>
fixed Fig 1C error, wrong dataset
</commit_message>
<xml_diff>
--- a/revise1/UK_seafood_emission_nutrients_revised_trackchanges.docx
+++ b/revise1/UK_seafood_emission_nutrients_revised_trackchanges.docx
@@ -2745,17 +2745,17 @@
           <w:rFonts w:ascii="Times New Roman" w:hAnsi="Times New Roman" w:cs="Times New Roman"/>
         </w:rPr>
       </w:pPr>
-      <w:ins w:id="53" w:author="Robinson, James (robins64)" w:date="2022-11-14T13:47:00Z">
+      <w:ins w:id="53" w:author="Robinson, James (robins64)" w:date="2022-11-15T13:48:00Z">
         <w:r>
           <w:rPr>
             <w:rFonts w:ascii="Times New Roman" w:hAnsi="Times New Roman" w:cs="Times New Roman"/>
             <w:noProof/>
           </w:rPr>
           <w:drawing>
-            <wp:inline distT="0" distB="0" distL="0" distR="0" wp14:anchorId="4145E0F7" wp14:editId="102F31FF">
-              <wp:extent cx="5733415" cy="1676400"/>
-              <wp:effectExtent l="0" t="0" r="0" b="0"/>
-              <wp:docPr id="8" name="Picture 8" descr="Chart, box and whisker chart&#10;&#10;Description automatically generated"/>
+            <wp:inline distT="0" distB="0" distL="0" distR="0" wp14:anchorId="41C10205" wp14:editId="3CFC5834">
+              <wp:extent cx="5733415" cy="1661160"/>
+              <wp:effectExtent l="0" t="0" r="0" b="2540"/>
+              <wp:docPr id="4" name="Picture 4" descr="Chart, box and whisker chart&#10;&#10;Description automatically generated"/>
               <wp:cNvGraphicFramePr>
                 <a:graphicFrameLocks xmlns:a="http://schemas.openxmlformats.org/drawingml/2006/main" noChangeAspect="1"/>
               </wp:cNvGraphicFramePr>
@@ -2763,7 +2763,7 @@
                 <a:graphicData uri="http://schemas.openxmlformats.org/drawingml/2006/picture">
                   <pic:pic xmlns:pic="http://schemas.openxmlformats.org/drawingml/2006/picture">
                     <pic:nvPicPr>
-                      <pic:cNvPr id="8" name="Picture 8" descr="Chart, box and whisker chart&#10;&#10;Description automatically generated"/>
+                      <pic:cNvPr id="4" name="Picture 4" descr="Chart, box and whisker chart&#10;&#10;Description automatically generated"/>
                       <pic:cNvPicPr/>
                     </pic:nvPicPr>
                     <pic:blipFill>
@@ -2781,7 +2781,7 @@
                     <pic:spPr>
                       <a:xfrm>
                         <a:off x="0" y="0"/>
-                        <a:ext cx="5733415" cy="1676400"/>
+                        <a:ext cx="5733415" cy="1661160"/>
                       </a:xfrm>
                       <a:prstGeom prst="rect">
                         <a:avLst/>
@@ -2801,7 +2801,7 @@
             <w:noProof/>
           </w:rPr>
           <w:drawing>
-            <wp:inline distT="114300" distB="114300" distL="114300" distR="114300" wp14:anchorId="254536B7" wp14:editId="12BCB434">
+            <wp:inline distT="114300" distB="114300" distL="114300" distR="114300" wp14:anchorId="254536B7" wp14:editId="3022C67B">
               <wp:extent cx="6356838" cy="1899138"/>
               <wp:effectExtent l="0" t="0" r="0" b="6350"/>
               <wp:docPr id="2" name="image1.jpg"/>
@@ -3150,17 +3150,47 @@
         <w:rPr>
           <w:rFonts w:ascii="Times New Roman" w:hAnsi="Times New Roman" w:cs="Times New Roman"/>
         </w:rPr>
-        <w:t>seafoods to contribute to recommended intakes of specific nutrients. Across global seafood products with emissions data, wild-caught small pelagic fishes and farmed bivalves had the lowest emissions per NT, with a 100 g portion providing recommended intake for ~3 nutrients at ~0.0</w:t>
-      </w:r>
-      <w:ins w:id="66" w:author="Robinson, James (robins64)" w:date="2022-10-27T11:31:00Z">
-        <w:r>
-          <w:rPr>
-            <w:rFonts w:ascii="Times New Roman" w:hAnsi="Times New Roman" w:cs="Times New Roman"/>
-          </w:rPr>
-          <w:t>1</w:t>
-        </w:r>
-      </w:ins>
-      <w:del w:id="67" w:author="Robinson, James (robins64)" w:date="2022-10-27T11:31:00Z">
+        <w:t xml:space="preserve">seafoods to contribute to recommended intakes of specific nutrients. Across global seafood products with emissions data, wild-caught small pelagic fishes and farmed bivalves had the lowest emissions per NT, with a 100 g portion providing recommended intake for ~3 nutrients at </w:t>
+      </w:r>
+      <w:ins w:id="66" w:author="Robinson, James (robins64)" w:date="2022-11-15T13:48:00Z">
+        <w:r>
+          <w:rPr>
+            <w:rFonts w:ascii="Times New Roman" w:hAnsi="Times New Roman" w:cs="Times New Roman"/>
+          </w:rPr>
+          <w:t xml:space="preserve">less than </w:t>
+        </w:r>
+      </w:ins>
+      <w:del w:id="67" w:author="Robinson, James (robins64)" w:date="2022-11-15T13:48:00Z">
+        <w:r>
+          <w:rPr>
+            <w:rFonts w:ascii="Times New Roman" w:hAnsi="Times New Roman" w:cs="Times New Roman"/>
+          </w:rPr>
+          <w:delText>~</w:delText>
+        </w:r>
+      </w:del>
+      <w:r>
+        <w:rPr>
+          <w:rFonts w:ascii="Times New Roman" w:hAnsi="Times New Roman" w:cs="Times New Roman"/>
+        </w:rPr>
+        <w:t>0.</w:t>
+      </w:r>
+      <w:ins w:id="68" w:author="Robinson, James (robins64)" w:date="2022-11-15T13:48:00Z">
+        <w:r>
+          <w:rPr>
+            <w:rFonts w:ascii="Times New Roman" w:hAnsi="Times New Roman" w:cs="Times New Roman"/>
+          </w:rPr>
+          <w:t>25</w:t>
+        </w:r>
+      </w:ins>
+      <w:del w:id="69" w:author="Robinson, James (robins64)" w:date="2022-11-15T13:48:00Z">
+        <w:r>
+          <w:rPr>
+            <w:rFonts w:ascii="Times New Roman" w:hAnsi="Times New Roman" w:cs="Times New Roman"/>
+          </w:rPr>
+          <w:delText>0</w:delText>
+        </w:r>
+      </w:del>
+      <w:del w:id="70" w:author="Robinson, James (robins64)" w:date="2022-10-27T11:31:00Z">
         <w:r>
           <w:rPr>
             <w:rFonts w:ascii="Times New Roman" w:hAnsi="Times New Roman" w:cs="Times New Roman"/>
@@ -3187,7 +3217,7 @@
         </w:rPr>
         <w:t>-eq per NT (Fig. 1C). All seafood products reached at least one NT (selenium and/or omega-3 fatty acids), with the most nutritious seafood also reaching NTs for iron (e.g. bivalves) and zinc (pelagic fishes, crustaceans) (Fig. S</w:t>
       </w:r>
-      <w:ins w:id="68" w:author="Robinson, James (robins64)" w:date="2022-10-27T11:38:00Z">
+      <w:ins w:id="71" w:author="Robinson, James (robins64)" w:date="2022-10-27T11:38:00Z">
         <w:r>
           <w:rPr>
             <w:rFonts w:ascii="Times New Roman" w:hAnsi="Times New Roman" w:cs="Times New Roman"/>
@@ -3195,7 +3225,7 @@
           <w:t>3</w:t>
         </w:r>
       </w:ins>
-      <w:del w:id="69" w:author="Robinson, James (robins64)" w:date="2022-10-27T11:38:00Z">
+      <w:del w:id="72" w:author="Robinson, James (robins64)" w:date="2022-10-27T11:38:00Z">
         <w:r>
           <w:rPr>
             <w:rFonts w:ascii="Times New Roman" w:hAnsi="Times New Roman" w:cs="Times New Roman"/>
@@ -3209,34 +3239,88 @@
         </w:rPr>
         <w:t xml:space="preserve">). Other animal-source foods only reached NTs for selenium (beef, chicken, pork) or zinc (beef, lamb, pork). In </w:t>
       </w:r>
-      <w:ins w:id="70" w:author="Robinson, James (robins64)" w:date="2022-10-27T11:33:00Z">
-        <w:r>
-          <w:rPr>
-            <w:rFonts w:ascii="Times New Roman" w:hAnsi="Times New Roman" w:cs="Times New Roman"/>
-          </w:rPr>
-          <w:t xml:space="preserve">lobster and </w:t>
-        </w:r>
-      </w:ins>
-      <w:r>
-        <w:rPr>
-          <w:rFonts w:ascii="Times New Roman" w:hAnsi="Times New Roman" w:cs="Times New Roman"/>
-        </w:rPr>
-        <w:t xml:space="preserve">livestock products, low nutrient content across multiple nutrients combined with high carbon footprints caused </w:t>
-      </w:r>
-      <w:ins w:id="71" w:author="Robinson, James (robins64)" w:date="2022-10-27T11:31:00Z">
-        <w:r>
-          <w:rPr>
-            <w:rFonts w:ascii="Times New Roman" w:hAnsi="Times New Roman" w:cs="Times New Roman"/>
-          </w:rPr>
-          <w:t>Norway lobster (</w:t>
-        </w:r>
-      </w:ins>
-      <w:ins w:id="72" w:author="Robinson, James (robins64)" w:date="2022-10-27T11:32:00Z">
-        <w:r>
-          <w:rPr>
-            <w:rFonts w:ascii="Times New Roman" w:hAnsi="Times New Roman" w:cs="Times New Roman"/>
-          </w:rPr>
-          <w:t xml:space="preserve">2 </w:t>
+      <w:ins w:id="73" w:author="Robinson, James (robins64)" w:date="2022-11-15T13:51:00Z">
+        <w:r>
+          <w:rPr>
+            <w:rFonts w:ascii="Times New Roman" w:hAnsi="Times New Roman" w:cs="Times New Roman"/>
+          </w:rPr>
+          <w:t>crustacean</w:t>
+        </w:r>
+      </w:ins>
+      <w:ins w:id="74" w:author="Robinson, James (robins64)" w:date="2022-10-27T11:33:00Z">
+        <w:r>
+          <w:rPr>
+            <w:rFonts w:ascii="Times New Roman" w:hAnsi="Times New Roman" w:cs="Times New Roman"/>
+          </w:rPr>
+          <w:t xml:space="preserve"> and </w:t>
+        </w:r>
+      </w:ins>
+      <w:r>
+        <w:rPr>
+          <w:rFonts w:ascii="Times New Roman" w:hAnsi="Times New Roman" w:cs="Times New Roman"/>
+        </w:rPr>
+        <w:t>livestock products, low nutrient content across multiple nutrients combined with high carbon footprints caused</w:t>
+      </w:r>
+      <w:ins w:id="75" w:author="Robinson, James (robins64)" w:date="2022-11-15T13:52:00Z">
+        <w:r>
+          <w:rPr>
+            <w:rFonts w:ascii="Times New Roman" w:hAnsi="Times New Roman" w:cs="Times New Roman"/>
+          </w:rPr>
+          <w:t xml:space="preserve"> some</w:t>
+        </w:r>
+      </w:ins>
+      <w:r>
+        <w:rPr>
+          <w:rFonts w:ascii="Times New Roman" w:hAnsi="Times New Roman" w:cs="Times New Roman"/>
+        </w:rPr>
+        <w:t xml:space="preserve"> </w:t>
+      </w:r>
+      <w:ins w:id="76" w:author="Robinson, James (robins64)" w:date="2022-11-15T13:51:00Z">
+        <w:r>
+          <w:rPr>
+            <w:rFonts w:ascii="Times New Roman" w:hAnsi="Times New Roman" w:cs="Times New Roman"/>
+          </w:rPr>
+          <w:t xml:space="preserve">crustaceans (e.g. </w:t>
+        </w:r>
+      </w:ins>
+      <w:ins w:id="77" w:author="Robinson, James (robins64)" w:date="2022-10-27T11:31:00Z">
+        <w:r>
+          <w:rPr>
+            <w:rFonts w:ascii="Times New Roman" w:hAnsi="Times New Roman" w:cs="Times New Roman"/>
+          </w:rPr>
+          <w:t>Norway lobster</w:t>
+        </w:r>
+      </w:ins>
+      <w:ins w:id="78" w:author="Robinson, James (robins64)" w:date="2022-11-15T13:51:00Z">
+        <w:r>
+          <w:rPr>
+            <w:rFonts w:ascii="Times New Roman" w:hAnsi="Times New Roman" w:cs="Times New Roman"/>
+          </w:rPr>
+          <w:t xml:space="preserve">, </w:t>
+        </w:r>
+      </w:ins>
+      <w:ins w:id="79" w:author="Robinson, James (robins64)" w:date="2022-11-15T13:50:00Z">
+        <w:r>
+          <w:rPr>
+            <w:rFonts w:ascii="Times New Roman" w:hAnsi="Times New Roman" w:cs="Times New Roman"/>
+          </w:rPr>
+          <w:t>3</w:t>
+        </w:r>
+      </w:ins>
+      <w:ins w:id="80" w:author="Robinson, James (robins64)" w:date="2022-11-15T13:51:00Z">
+        <w:r>
+          <w:rPr>
+            <w:rFonts w:ascii="Times New Roman" w:hAnsi="Times New Roman" w:cs="Times New Roman"/>
+          </w:rPr>
+          <w:t>.1</w:t>
+        </w:r>
+      </w:ins>
+      <w:ins w:id="81" w:author="Robinson, James (robins64)" w:date="2022-10-27T11:32:00Z">
+        <w:r>
+          <w:rPr>
+            <w:rFonts w:ascii="Times New Roman" w:hAnsi="Times New Roman" w:cs="Times New Roman"/>
+          </w:rPr>
+          <w:t xml:space="preserve"> </w:t>
         </w:r>
         <w:r>
           <w:rPr>
@@ -3258,7 +3342,7 @@
           <w:t>-eq per NT</w:t>
         </w:r>
       </w:ins>
-      <w:ins w:id="73" w:author="Robinson, James (robins64)" w:date="2022-10-27T11:31:00Z">
+      <w:ins w:id="82" w:author="Robinson, James (robins64)" w:date="2022-10-27T11:31:00Z">
         <w:r>
           <w:rPr>
             <w:rFonts w:ascii="Times New Roman" w:hAnsi="Times New Roman" w:cs="Times New Roman"/>
@@ -3266,7 +3350,7 @@
           <w:t>)</w:t>
         </w:r>
       </w:ins>
-      <w:ins w:id="74" w:author="Robinson, James (robins64)" w:date="2022-10-27T11:32:00Z">
+      <w:ins w:id="83" w:author="Robinson, James (robins64)" w:date="2022-10-27T11:32:00Z">
         <w:r>
           <w:rPr>
             <w:rFonts w:ascii="Times New Roman" w:hAnsi="Times New Roman" w:cs="Times New Roman"/>
@@ -3280,7 +3364,7 @@
         </w:rPr>
         <w:t>beef (1.3</w:t>
       </w:r>
-      <w:del w:id="75" w:author="Robinson, James (robins64)" w:date="2022-10-27T11:32:00Z">
+      <w:del w:id="84" w:author="Robinson, James (robins64)" w:date="2022-10-27T11:32:00Z">
         <w:r>
           <w:rPr>
             <w:rFonts w:ascii="Times New Roman" w:hAnsi="Times New Roman" w:cs="Times New Roman"/>
@@ -3305,9 +3389,51 @@
         <w:rPr>
           <w:rFonts w:ascii="Times New Roman" w:hAnsi="Times New Roman" w:cs="Times New Roman"/>
         </w:rPr>
-        <w:t>) and lamb (2.5) to have the highest emissions per NT of any animal-source food in our analysis. High content of selenium and zinc in livestock and poultry is similar to most seafoods, but for a far higher carbon footprint.</w:t>
-      </w:r>
-      <w:ins w:id="76" w:author="Robinson, James (robins64)" w:date="2022-10-27T11:33:00Z">
+        <w:t>) and lamb (2.5) to have the highest emissions per NT of any animal-source food in our analysis</w:t>
+      </w:r>
+      <w:ins w:id="85" w:author="Robinson, James (robins64)" w:date="2022-11-15T13:49:00Z">
+        <w:r>
+          <w:rPr>
+            <w:rFonts w:ascii="Times New Roman" w:hAnsi="Times New Roman" w:cs="Times New Roman"/>
+          </w:rPr>
+          <w:t xml:space="preserve"> </w:t>
+        </w:r>
+        <w:r>
+          <w:rPr>
+            <w:rFonts w:ascii="Times New Roman" w:hAnsi="Times New Roman" w:cs="Times New Roman"/>
+          </w:rPr>
+          <w:t>(Fig. 1C, Fig. S3)</w:t>
+        </w:r>
+      </w:ins>
+      <w:r>
+        <w:rPr>
+          <w:rFonts w:ascii="Times New Roman" w:hAnsi="Times New Roman" w:cs="Times New Roman"/>
+        </w:rPr>
+        <w:t>. High content of selenium and zinc in livestock and poultry is similar to most seafoods</w:t>
+      </w:r>
+      <w:ins w:id="86" w:author="Robinson, James (robins64)" w:date="2022-11-15T14:20:00Z">
+        <w:r>
+          <w:rPr>
+            <w:rFonts w:ascii="Times New Roman" w:hAnsi="Times New Roman" w:cs="Times New Roman"/>
+          </w:rPr>
+          <w:t xml:space="preserve"> </w:t>
+        </w:r>
+      </w:ins>
+      <w:del w:id="87" w:author="Robinson, James (robins64)" w:date="2022-11-15T14:20:00Z">
+        <w:r>
+          <w:rPr>
+            <w:rFonts w:ascii="Times New Roman" w:hAnsi="Times New Roman" w:cs="Times New Roman"/>
+          </w:rPr>
+          <w:delText xml:space="preserve">, </w:delText>
+        </w:r>
+      </w:del>
+      <w:r>
+        <w:rPr>
+          <w:rFonts w:ascii="Times New Roman" w:hAnsi="Times New Roman" w:cs="Times New Roman"/>
+        </w:rPr>
+        <w:t>but for a far higher carbon footprint.</w:t>
+      </w:r>
+      <w:ins w:id="88" w:author="Robinson, James (robins64)" w:date="2022-10-27T11:33:00Z">
         <w:r>
           <w:rPr>
             <w:rFonts w:ascii="Times New Roman" w:hAnsi="Times New Roman" w:cs="Times New Roman"/>
@@ -3349,7 +3475,7 @@
     <w:p>
       <w:pPr>
         <w:rPr>
-          <w:ins w:id="77" w:author="Robinson, James (robins64)" w:date="2022-10-12T15:17:00Z"/>
+          <w:ins w:id="89" w:author="Robinson, James (robins64)" w:date="2022-10-12T15:17:00Z"/>
           <w:rFonts w:ascii="Times New Roman" w:hAnsi="Times New Roman" w:cs="Times New Roman"/>
         </w:rPr>
       </w:pPr>
@@ -3359,7 +3485,7 @@
         </w:rPr>
         <w:t>We compiled seafood production data for the UK (Fig. S</w:t>
       </w:r>
-      <w:ins w:id="78" w:author="Robinson, James (robins64)" w:date="2022-10-27T11:44:00Z">
+      <w:ins w:id="90" w:author="Robinson, James (robins64)" w:date="2022-10-27T11:44:00Z">
         <w:r>
           <w:rPr>
             <w:rFonts w:ascii="Times New Roman" w:hAnsi="Times New Roman" w:cs="Times New Roman"/>
@@ -3367,7 +3493,7 @@
           <w:t>4</w:t>
         </w:r>
       </w:ins>
-      <w:del w:id="79" w:author="Robinson, James (robins64)" w:date="2022-10-27T11:44:00Z">
+      <w:del w:id="91" w:author="Robinson, James (robins64)" w:date="2022-10-27T11:44:00Z">
         <w:r>
           <w:rPr>
             <w:rFonts w:ascii="Times New Roman" w:hAnsi="Times New Roman" w:cs="Times New Roman"/>
@@ -3458,7 +3584,7 @@
         </w:rPr>
         <w:t xml:space="preserve"> that are concentrated in seafood (but were unavailable for all species in our global database, Fig. S1). Almost all seafood products provided 4-5 nutrient targets for less than 0.</w:t>
       </w:r>
-      <w:del w:id="80" w:author="Robinson, James (robins64)" w:date="2022-10-27T11:46:00Z">
+      <w:del w:id="92" w:author="Robinson, James (robins64)" w:date="2022-10-27T11:46:00Z">
         <w:r>
           <w:rPr>
             <w:rFonts w:ascii="Times New Roman" w:hAnsi="Times New Roman" w:cs="Times New Roman"/>
@@ -3485,7 +3611,7 @@
         </w:rPr>
         <w:t xml:space="preserve">-eq per target, with pelagic fishes (skipjack tuna, herring) and bivalves (mussels) containing the most nutrient targets at lowest carbon emissions (Fig. </w:t>
       </w:r>
-      <w:ins w:id="81" w:author="Robinson, James (robins64)" w:date="2022-10-27T11:44:00Z">
+      <w:ins w:id="93" w:author="Robinson, James (robins64)" w:date="2022-10-27T11:44:00Z">
         <w:r>
           <w:rPr>
             <w:rFonts w:ascii="Times New Roman" w:hAnsi="Times New Roman" w:cs="Times New Roman"/>
@@ -3493,7 +3619,7 @@
           <w:t>S5</w:t>
         </w:r>
       </w:ins>
-      <w:del w:id="82" w:author="Robinson, James (robins64)" w:date="2022-10-27T11:44:00Z">
+      <w:del w:id="94" w:author="Robinson, James (robins64)" w:date="2022-10-27T11:44:00Z">
         <w:r>
           <w:rPr>
             <w:rFonts w:ascii="Times New Roman" w:hAnsi="Times New Roman" w:cs="Times New Roman"/>
@@ -3501,7 +3627,7 @@
           <w:delText>S</w:delText>
         </w:r>
       </w:del>
-      <w:del w:id="83" w:author="Robinson, James (robins64)" w:date="2022-10-27T11:41:00Z">
+      <w:del w:id="95" w:author="Robinson, James (robins64)" w:date="2022-10-27T11:41:00Z">
         <w:r>
           <w:rPr>
             <w:rFonts w:ascii="Times New Roman" w:hAnsi="Times New Roman" w:cs="Times New Roman"/>
@@ -3519,7 +3645,7 @@
     <w:p>
       <w:pPr>
         <w:rPr>
-          <w:ins w:id="84" w:author="Robinson, James (robins64)" w:date="2022-10-12T15:17:00Z"/>
+          <w:ins w:id="96" w:author="Robinson, James (robins64)" w:date="2022-10-12T15:17:00Z"/>
           <w:rFonts w:ascii="Times New Roman" w:hAnsi="Times New Roman" w:cs="Times New Roman"/>
         </w:rPr>
       </w:pPr>
@@ -3536,7 +3662,7 @@
         </w:rPr>
         <w:t>In the UK,</w:t>
       </w:r>
-      <w:ins w:id="85" w:author="Robinson, James (robins64)" w:date="2022-10-27T11:15:00Z">
+      <w:ins w:id="97" w:author="Robinson, James (robins64)" w:date="2022-10-27T11:15:00Z">
         <w:r>
           <w:rPr>
             <w:rFonts w:ascii="Times New Roman" w:hAnsi="Times New Roman" w:cs="Times New Roman"/>
@@ -3544,7 +3670,7 @@
           <w:t xml:space="preserve"> </w:t>
         </w:r>
       </w:ins>
-      <w:ins w:id="86" w:author="Robinson, James (robins64)" w:date="2022-10-27T11:17:00Z">
+      <w:ins w:id="98" w:author="Robinson, James (robins64)" w:date="2022-10-27T11:17:00Z">
         <w:r>
           <w:rPr>
             <w:rFonts w:ascii="Times New Roman" w:hAnsi="Times New Roman" w:cs="Times New Roman"/>
@@ -3552,7 +3678,7 @@
           <w:t xml:space="preserve">one in two </w:t>
         </w:r>
       </w:ins>
-      <w:ins w:id="87" w:author="Robinson, James (robins64)" w:date="2022-10-27T11:15:00Z">
+      <w:ins w:id="99" w:author="Robinson, James (robins64)" w:date="2022-10-27T11:15:00Z">
         <w:r>
           <w:rPr>
             <w:rFonts w:ascii="Times New Roman" w:hAnsi="Times New Roman" w:cs="Times New Roman"/>
@@ -3566,7 +3692,7 @@
         </w:rPr>
         <w:t xml:space="preserve"> </w:t>
       </w:r>
-      <w:ins w:id="88" w:author="Robinson, James (robins64)" w:date="2022-10-27T11:17:00Z">
+      <w:ins w:id="100" w:author="Robinson, James (robins64)" w:date="2022-10-27T11:17:00Z">
         <w:r>
           <w:rPr>
             <w:rFonts w:ascii="Times New Roman" w:hAnsi="Times New Roman" w:cs="Times New Roman"/>
@@ -3574,7 +3700,7 @@
           <w:t xml:space="preserve">are deficient </w:t>
         </w:r>
       </w:ins>
-      <w:ins w:id="89" w:author="Robinson, James (robins64)" w:date="2022-10-27T11:19:00Z">
+      <w:ins w:id="101" w:author="Robinson, James (robins64)" w:date="2022-10-27T11:19:00Z">
         <w:r>
           <w:rPr>
             <w:rFonts w:ascii="Times New Roman" w:hAnsi="Times New Roman" w:cs="Times New Roman"/>
@@ -3582,7 +3708,7 @@
           <w:t>at least one</w:t>
         </w:r>
       </w:ins>
-      <w:ins w:id="90" w:author="Robinson, James (robins64)" w:date="2022-10-27T11:17:00Z">
+      <w:ins w:id="102" w:author="Robinson, James (robins64)" w:date="2022-10-27T11:17:00Z">
         <w:r>
           <w:rPr>
             <w:rFonts w:ascii="Times New Roman" w:hAnsi="Times New Roman" w:cs="Times New Roman"/>
@@ -3590,7 +3716,7 @@
           <w:t xml:space="preserve"> </w:t>
         </w:r>
       </w:ins>
-      <w:ins w:id="91" w:author="Robinson, James (robins64)" w:date="2022-10-27T11:18:00Z">
+      <w:ins w:id="103" w:author="Robinson, James (robins64)" w:date="2022-10-27T11:18:00Z">
         <w:r>
           <w:rPr>
             <w:rFonts w:ascii="Times New Roman" w:hAnsi="Times New Roman" w:cs="Times New Roman"/>
@@ -3598,7 +3724,7 @@
           <w:t>essential micronutrient</w:t>
         </w:r>
       </w:ins>
-      <w:ins w:id="92" w:author="Robinson, James (robins64)" w:date="2022-10-27T11:20:00Z">
+      <w:ins w:id="104" w:author="Robinson, James (robins64)" w:date="2022-10-27T11:20:00Z">
         <w:r>
           <w:rPr>
             <w:rFonts w:ascii="Times New Roman" w:hAnsi="Times New Roman" w:cs="Times New Roman"/>
@@ -3606,7 +3732,7 @@
           <w:t xml:space="preserve"> (Stevens et al. 2022)</w:t>
         </w:r>
       </w:ins>
-      <w:ins w:id="93" w:author="Robinson, James (robins64)" w:date="2022-10-27T11:19:00Z">
+      <w:ins w:id="105" w:author="Robinson, James (robins64)" w:date="2022-10-27T11:19:00Z">
         <w:r>
           <w:rPr>
             <w:rFonts w:ascii="Times New Roman" w:hAnsi="Times New Roman" w:cs="Times New Roman"/>
@@ -3614,7 +3740,7 @@
           <w:t>,</w:t>
         </w:r>
       </w:ins>
-      <w:ins w:id="94" w:author="Robinson, James (robins64)" w:date="2022-10-27T11:21:00Z">
+      <w:ins w:id="106" w:author="Robinson, James (robins64)" w:date="2022-10-27T11:21:00Z">
         <w:r>
           <w:rPr>
             <w:rFonts w:ascii="Times New Roman" w:hAnsi="Times New Roman" w:cs="Times New Roman"/>
@@ -3622,7 +3748,7 @@
           <w:t xml:space="preserve"> with high deficiency rates for</w:t>
         </w:r>
       </w:ins>
-      <w:ins w:id="95" w:author="Robinson, James (robins64)" w:date="2022-10-27T11:20:00Z">
+      <w:ins w:id="107" w:author="Robinson, James (robins64)" w:date="2022-10-27T11:20:00Z">
         <w:r>
           <w:rPr>
             <w:rFonts w:ascii="Times New Roman" w:hAnsi="Times New Roman" w:cs="Times New Roman"/>
@@ -3630,7 +3756,7 @@
           <w:t xml:space="preserve"> selenium (50%), vitamin D (22%), iron (21%), </w:t>
         </w:r>
       </w:ins>
-      <w:ins w:id="96" w:author="Robinson, James (robins64)" w:date="2022-10-27T11:21:00Z">
+      <w:ins w:id="108" w:author="Robinson, James (robins64)" w:date="2022-10-27T11:21:00Z">
         <w:r>
           <w:rPr>
             <w:rFonts w:ascii="Times New Roman" w:hAnsi="Times New Roman" w:cs="Times New Roman"/>
@@ -3638,7 +3764,7 @@
           <w:t xml:space="preserve">and </w:t>
         </w:r>
       </w:ins>
-      <w:ins w:id="97" w:author="Robinson, James (robins64)" w:date="2022-10-27T11:20:00Z">
+      <w:ins w:id="109" w:author="Robinson, James (robins64)" w:date="2022-10-27T11:20:00Z">
         <w:r>
           <w:rPr>
             <w:rFonts w:ascii="Times New Roman" w:hAnsi="Times New Roman" w:cs="Times New Roman"/>
@@ -3646,7 +3772,7 @@
           <w:t xml:space="preserve">folate (19%) </w:t>
         </w:r>
       </w:ins>
-      <w:ins w:id="98" w:author="Robinson, James (robins64)" w:date="2022-10-27T11:18:00Z">
+      <w:ins w:id="110" w:author="Robinson, James (robins64)" w:date="2022-10-27T11:18:00Z">
         <w:r>
           <w:rPr>
             <w:rFonts w:ascii="Times New Roman" w:hAnsi="Times New Roman" w:cs="Times New Roman"/>
@@ -3654,7 +3780,7 @@
           <w:t>(</w:t>
         </w:r>
       </w:ins>
-      <w:ins w:id="99" w:author="Robinson, James (robins64)" w:date="2022-10-27T11:21:00Z">
+      <w:ins w:id="111" w:author="Robinson, James (robins64)" w:date="2022-10-27T11:21:00Z">
         <w:r>
           <w:rPr>
             <w:rFonts w:ascii="Times New Roman" w:hAnsi="Times New Roman" w:cs="Times New Roman"/>
@@ -3662,7 +3788,7 @@
           <w:t xml:space="preserve">Derbyshire 2018, </w:t>
         </w:r>
       </w:ins>
-      <w:ins w:id="100" w:author="Robinson, James (robins64)" w:date="2022-10-27T11:18:00Z">
+      <w:ins w:id="112" w:author="Robinson, James (robins64)" w:date="2022-10-27T11:18:00Z">
         <w:r>
           <w:rPr>
             <w:rFonts w:ascii="Times New Roman" w:hAnsi="Times New Roman" w:cs="Times New Roman"/>
@@ -3670,7 +3796,7 @@
           <w:t xml:space="preserve">Stevens et al. 2022), </w:t>
         </w:r>
       </w:ins>
-      <w:del w:id="101" w:author="Robinson, James (robins64)" w:date="2022-10-27T11:17:00Z">
+      <w:del w:id="113" w:author="Robinson, James (robins64)" w:date="2022-10-27T11:17:00Z">
         <w:r>
           <w:rPr>
             <w:rFonts w:ascii="Times New Roman" w:hAnsi="Times New Roman" w:cs="Times New Roman"/>
@@ -3678,7 +3804,7 @@
           <w:delText xml:space="preserve">adult diets are </w:delText>
         </w:r>
       </w:del>
-      <w:del w:id="102" w:author="Robinson, James (robins64)" w:date="2022-10-27T11:21:00Z">
+      <w:del w:id="114" w:author="Robinson, James (robins64)" w:date="2022-10-27T11:21:00Z">
         <w:r>
           <w:rPr>
             <w:rFonts w:ascii="Times New Roman" w:hAnsi="Times New Roman" w:cs="Times New Roman"/>
@@ -3775,14 +3901,14 @@
         <w:rPr>
           <w:rFonts w:ascii="Times New Roman" w:hAnsi="Times New Roman" w:cs="Times New Roman"/>
         </w:rPr>
-        <w:t xml:space="preserve">, yet a child’s portion (40 g) of herring or mackerel contains 43-57% of the reference vitamin D intake (RNI) for children between 1 and 3 years old. These low-emissions wild-caught fish thus provide similar or greater nutritional benefits than other animal-source foods (RNI: beef = 30%, chicken = 5%, lamb and pork = 46%) at far lower greenhouse gas emissions. Oily fish </w:t>
+        <w:t xml:space="preserve">, yet a child’s portion (40 g) of herring or mackerel contains 43-57% of the reference vitamin D intake (RNI) for children between 1 and 3 years old. These low-emissions wild-caught fish thus provide similar or greater nutritional benefits than other animal-source foods (RNI: </w:t>
       </w:r>
       <w:r>
         <w:rPr>
           <w:rFonts w:ascii="Times New Roman" w:hAnsi="Times New Roman" w:cs="Times New Roman"/>
         </w:rPr>
         <w:lastRenderedPageBreak/>
-        <w:t xml:space="preserve">such as mackerel, salmon and herring also contain toxic dioxin-like compounds that can produce negative health effects </w:t>
+        <w:t xml:space="preserve">beef = 30%, chicken = 5%, lamb and pork = 46%) at far lower greenhouse gas emissions. Oily fish such as mackerel, salmon and herring also contain toxic dioxin-like compounds that can produce negative health effects </w:t>
       </w:r>
       <w:hyperlink r:id="rId123">
         <w:r>
@@ -3973,7 +4099,7 @@
         </w:rPr>
         <w:t>. In the UK, four wild fish species (cod, haddock, mackerel, skipjack tuna) and farmed Atlantic salmon accounted for half of total available seafood in 2019 (Fig. S</w:t>
       </w:r>
-      <w:ins w:id="103" w:author="Robinson, James (robins64)" w:date="2022-10-27T11:44:00Z">
+      <w:ins w:id="115" w:author="Robinson, James (robins64)" w:date="2022-10-27T11:44:00Z">
         <w:r>
           <w:rPr>
             <w:rFonts w:ascii="Times New Roman" w:hAnsi="Times New Roman" w:cs="Times New Roman"/>
@@ -3981,7 +4107,7 @@
           <w:t>4</w:t>
         </w:r>
       </w:ins>
-      <w:del w:id="104" w:author="Robinson, James (robins64)" w:date="2022-10-27T11:44:00Z">
+      <w:del w:id="116" w:author="Robinson, James (robins64)" w:date="2022-10-27T11:44:00Z">
         <w:r>
           <w:rPr>
             <w:rFonts w:ascii="Times New Roman" w:hAnsi="Times New Roman" w:cs="Times New Roman"/>
@@ -4008,7 +4134,7 @@
         </w:rPr>
         <w:t xml:space="preserve">) </w:t>
       </w:r>
-      <w:del w:id="105" w:author="Robinson, James (robins64)" w:date="2022-11-14T13:10:00Z">
+      <w:del w:id="117" w:author="Robinson, James (robins64)" w:date="2022-11-14T13:10:00Z">
         <w:r>
           <w:rPr>
             <w:rFonts w:ascii="Times New Roman" w:hAnsi="Times New Roman" w:cs="Times New Roman"/>
@@ -4016,7 +4142,7 @@
           <w:delText xml:space="preserve">but </w:delText>
         </w:r>
       </w:del>
-      <w:ins w:id="106" w:author="Robinson, James (robins64)" w:date="2022-11-14T13:10:00Z">
+      <w:ins w:id="118" w:author="Robinson, James (robins64)" w:date="2022-11-14T13:10:00Z">
         <w:r>
           <w:rPr>
             <w:rFonts w:ascii="Times New Roman" w:hAnsi="Times New Roman" w:cs="Times New Roman"/>
@@ -4024,7 +4150,7 @@
           <w:t xml:space="preserve">and </w:t>
         </w:r>
       </w:ins>
-      <w:del w:id="107" w:author="Robinson, James (robins64)" w:date="2022-11-14T13:10:00Z">
+      <w:del w:id="119" w:author="Robinson, James (robins64)" w:date="2022-11-14T13:10:00Z">
         <w:r>
           <w:rPr>
             <w:rFonts w:ascii="Times New Roman" w:hAnsi="Times New Roman" w:cs="Times New Roman"/>
@@ -4038,7 +4164,7 @@
         </w:rPr>
         <w:t>carbon footprints (0.2</w:t>
       </w:r>
-      <w:ins w:id="108" w:author="Robinson, James (robins64)" w:date="2022-11-14T13:11:00Z">
+      <w:ins w:id="120" w:author="Robinson, James (robins64)" w:date="2022-11-14T13:11:00Z">
         <w:r>
           <w:rPr>
             <w:rFonts w:ascii="Times New Roman" w:hAnsi="Times New Roman" w:cs="Times New Roman"/>
@@ -4052,7 +4178,7 @@
         </w:rPr>
         <w:t>-</w:t>
       </w:r>
-      <w:ins w:id="109" w:author="Robinson, James (robins64)" w:date="2022-11-14T13:11:00Z">
+      <w:ins w:id="121" w:author="Robinson, James (robins64)" w:date="2022-11-14T13:11:00Z">
         <w:r>
           <w:rPr>
             <w:rFonts w:ascii="Times New Roman" w:hAnsi="Times New Roman" w:cs="Times New Roman"/>
@@ -4060,7 +4186,7 @@
           <w:t>3.95</w:t>
         </w:r>
       </w:ins>
-      <w:del w:id="110" w:author="Robinson, James (robins64)" w:date="2022-11-14T13:11:00Z">
+      <w:del w:id="122" w:author="Robinson, James (robins64)" w:date="2022-11-14T13:11:00Z">
         <w:r>
           <w:rPr>
             <w:rFonts w:ascii="Times New Roman" w:hAnsi="Times New Roman" w:cs="Times New Roman"/>
@@ -4087,7 +4213,7 @@
         </w:rPr>
         <w:t>-eq, average =</w:t>
       </w:r>
-      <w:ins w:id="111" w:author="Robinson, James (robins64)" w:date="2022-11-14T13:11:00Z">
+      <w:ins w:id="123" w:author="Robinson, James (robins64)" w:date="2022-11-14T13:11:00Z">
         <w:r>
           <w:rPr>
             <w:rFonts w:ascii="Times New Roman" w:hAnsi="Times New Roman" w:cs="Times New Roman"/>
@@ -4095,7 +4221,7 @@
           <w:t xml:space="preserve"> 2.6</w:t>
         </w:r>
       </w:ins>
-      <w:del w:id="112" w:author="Robinson, James (robins64)" w:date="2022-11-14T13:11:00Z">
+      <w:del w:id="124" w:author="Robinson, James (robins64)" w:date="2022-11-14T13:11:00Z">
         <w:r>
           <w:rPr>
             <w:rFonts w:ascii="Times New Roman" w:hAnsi="Times New Roman" w:cs="Times New Roman"/>
@@ -4109,7 +4235,7 @@
         </w:rPr>
         <w:t xml:space="preserve">) </w:t>
       </w:r>
-      <w:del w:id="113" w:author="Robinson, James (robins64)" w:date="2022-11-14T13:10:00Z">
+      <w:del w:id="125" w:author="Robinson, James (robins64)" w:date="2022-11-14T13:10:00Z">
         <w:r>
           <w:rPr>
             <w:rFonts w:ascii="Times New Roman" w:hAnsi="Times New Roman" w:cs="Times New Roman"/>
@@ -4123,7 +4249,7 @@
         </w:rPr>
         <w:t>(Fig. 2). Mackerel had the lowest carbon footprints of any wild-caught species and exceeded recommended intakes for iodine, selenium, omega-3 fatty acids, and vitamins B12 and D (Fig. 2). Promoting access and consumption of mackerel in the UK could improve diets with relatively low environmental impact, although currently the UK exported ~43% of its available mackerel (i.e. imported and landed) in 2019 (Fig. S</w:t>
       </w:r>
-      <w:ins w:id="114" w:author="Robinson, James (robins64)" w:date="2022-10-27T11:46:00Z">
+      <w:ins w:id="126" w:author="Robinson, James (robins64)" w:date="2022-10-27T11:46:00Z">
         <w:r>
           <w:rPr>
             <w:rFonts w:ascii="Times New Roman" w:hAnsi="Times New Roman" w:cs="Times New Roman"/>
@@ -4131,7 +4257,7 @@
           <w:t>6</w:t>
         </w:r>
       </w:ins>
-      <w:del w:id="115" w:author="Robinson, James (robins64)" w:date="2022-10-27T11:46:00Z">
+      <w:del w:id="127" w:author="Robinson, James (robins64)" w:date="2022-10-27T11:46:00Z">
         <w:r>
           <w:rPr>
             <w:rFonts w:ascii="Times New Roman" w:hAnsi="Times New Roman" w:cs="Times New Roman"/>
@@ -4169,7 +4295,7 @@
         </w:rPr>
         <w:t xml:space="preserve"> seafoods often had low apparent consumption relative to their total production (e.g. herring, mackerel) (Fig. S</w:t>
       </w:r>
-      <w:ins w:id="116" w:author="Robinson, James (robins64)" w:date="2022-10-27T11:44:00Z">
+      <w:ins w:id="128" w:author="Robinson, James (robins64)" w:date="2022-10-27T11:44:00Z">
         <w:r>
           <w:rPr>
             <w:rFonts w:ascii="Times New Roman" w:hAnsi="Times New Roman" w:cs="Times New Roman"/>
@@ -4177,7 +4303,7 @@
           <w:t>6</w:t>
         </w:r>
       </w:ins>
-      <w:del w:id="117" w:author="Robinson, James (robins64)" w:date="2022-10-27T11:44:00Z">
+      <w:del w:id="129" w:author="Robinson, James (robins64)" w:date="2022-10-27T11:44:00Z">
         <w:r>
           <w:rPr>
             <w:rFonts w:ascii="Times New Roman" w:hAnsi="Times New Roman" w:cs="Times New Roman"/>
@@ -4208,7 +4334,7 @@
     <w:p>
       <w:pPr>
         <w:rPr>
-          <w:del w:id="118" w:author="Robinson, James (robins64)" w:date="2022-10-27T11:27:00Z"/>
+          <w:del w:id="130" w:author="Robinson, James (robins64)" w:date="2022-10-27T11:27:00Z"/>
           <w:rFonts w:ascii="Times New Roman" w:hAnsi="Times New Roman" w:cs="Times New Roman"/>
         </w:rPr>
       </w:pPr>
@@ -4226,7 +4352,7 @@
           <w:rFonts w:ascii="Times New Roman" w:hAnsi="Times New Roman" w:cs="Times New Roman"/>
         </w:rPr>
       </w:pPr>
-      <w:ins w:id="119" w:author="Robinson, James (robins64)" w:date="2022-11-14T13:47:00Z">
+      <w:ins w:id="131" w:author="Robinson, James (robins64)" w:date="2022-11-14T13:47:00Z">
         <w:r>
           <w:rPr>
             <w:rFonts w:ascii="Times New Roman" w:hAnsi="Times New Roman" w:cs="Times New Roman"/>
@@ -4275,7 +4401,7 @@
           </w:drawing>
         </w:r>
       </w:ins>
-      <w:del w:id="120" w:author="Robinson, James (robins64)" w:date="2022-10-27T11:27:00Z">
+      <w:del w:id="132" w:author="Robinson, James (robins64)" w:date="2022-10-27T11:27:00Z">
         <w:r>
           <w:rPr>
             <w:rFonts w:ascii="Times New Roman" w:hAnsi="Times New Roman" w:cs="Times New Roman"/>
@@ -4332,7 +4458,7 @@
         </w:rPr>
         <w:t>Figure 2 | Carbon footprint, production, and nutrient density of the top 90% of landed, farmed</w:t>
       </w:r>
-      <w:ins w:id="121" w:author="Maire, Eva" w:date="2022-10-15T10:47:00Z">
+      <w:ins w:id="133" w:author="Maire, Eva" w:date="2022-10-15T10:47:00Z">
         <w:r>
           <w:rPr>
             <w:rFonts w:ascii="Times New Roman" w:hAnsi="Times New Roman" w:cs="Times New Roman"/>
@@ -4367,7 +4493,7 @@
         </w:rPr>
         <w:t xml:space="preserve"> emissions per kg </w:t>
       </w:r>
-      <w:ins w:id="122" w:author="Robinson, James (robins64)" w:date="2022-11-10T15:22:00Z">
+      <w:ins w:id="134" w:author="Robinson, James (robins64)" w:date="2022-11-10T15:22:00Z">
         <w:r>
           <w:rPr>
             <w:rFonts w:ascii="Times New Roman" w:hAnsi="Times New Roman" w:cs="Times New Roman"/>
@@ -4381,7 +4507,7 @@
         </w:rPr>
         <w:t xml:space="preserve">seafood (± minimum and maximum), for wild and farmed products. B) Annual production of landed (UK), farmed (UK), and imported products in 2019, with red lines indicating apparent consumption by UK population (total production </w:t>
       </w:r>
-      <w:del w:id="123" w:author="Robinson, James (robins64)" w:date="2022-10-27T09:28:00Z">
+      <w:del w:id="135" w:author="Robinson, James (robins64)" w:date="2022-10-27T09:28:00Z">
         <w:r>
           <w:rPr>
             <w:rFonts w:ascii="Times New Roman" w:hAnsi="Times New Roman" w:cs="Times New Roman"/>
@@ -4389,7 +4515,7 @@
           <w:delText>-</w:delText>
         </w:r>
       </w:del>
-      <w:ins w:id="124" w:author="Robinson, James (robins64)" w:date="2022-10-27T09:28:00Z">
+      <w:ins w:id="136" w:author="Robinson, James (robins64)" w:date="2022-10-27T09:28:00Z">
         <w:r>
           <w:rPr>
             <w:rFonts w:ascii="Times New Roman" w:hAnsi="Times New Roman" w:cs="Times New Roman"/>
@@ -4403,7 +4529,7 @@
         </w:rPr>
         <w:t xml:space="preserve"> exports</w:t>
       </w:r>
-      <w:ins w:id="125" w:author="Robinson, James (robins64)" w:date="2022-10-27T09:28:00Z">
+      <w:ins w:id="137" w:author="Robinson, James (robins64)" w:date="2022-10-27T09:28:00Z">
         <w:r>
           <w:rPr>
             <w:rFonts w:ascii="Times New Roman" w:hAnsi="Times New Roman" w:cs="Times New Roman"/>
@@ -4423,7 +4549,7 @@
         </w:rPr>
         <w:t>). C) Nutrient density scores across ten nutrients, based on recommended daily adult (18-65 years old) intakes for vitamin B12 (pink), selenium (purple), iodine (turquoise), omega-3 fatty acids (orange), vitamin D (green), zinc (blue), iron (yellow), and calcium, vitamin A, and folate (‘Other’, grey). See Fig. S</w:t>
       </w:r>
-      <w:ins w:id="126" w:author="Robinson, James (robins64)" w:date="2022-10-27T11:45:00Z">
+      <w:ins w:id="138" w:author="Robinson, James (robins64)" w:date="2022-10-27T11:45:00Z">
         <w:r>
           <w:rPr>
             <w:rFonts w:ascii="Times New Roman" w:hAnsi="Times New Roman" w:cs="Times New Roman"/>
@@ -4431,7 +4557,7 @@
           <w:t>7</w:t>
         </w:r>
       </w:ins>
-      <w:del w:id="127" w:author="Robinson, James (robins64)" w:date="2022-10-27T11:45:00Z">
+      <w:del w:id="139" w:author="Robinson, James (robins64)" w:date="2022-10-27T11:45:00Z">
         <w:r>
           <w:rPr>
             <w:rFonts w:ascii="Times New Roman" w:hAnsi="Times New Roman" w:cs="Times New Roman"/>
@@ -4799,7 +4925,7 @@
         </w:rPr>
         <w:t xml:space="preserve"> and (perceived) sustainability of seafood consumed in the UK, as defined by a</w:t>
       </w:r>
-      <w:del w:id="128" w:author="Robinson, James (robins64)" w:date="2022-11-11T16:11:00Z">
+      <w:del w:id="140" w:author="Robinson, James (robins64)" w:date="2022-11-11T16:11:00Z">
         <w:r>
           <w:rPr>
             <w:rFonts w:ascii="Times New Roman" w:hAnsi="Times New Roman" w:cs="Times New Roman"/>
@@ -4813,7 +4939,7 @@
         </w:rPr>
         <w:t xml:space="preserve"> </w:t>
       </w:r>
-      <w:del w:id="129" w:author="Robinson, James (robins64)" w:date="2022-11-11T16:11:00Z">
+      <w:del w:id="141" w:author="Robinson, James (robins64)" w:date="2022-11-11T16:11:00Z">
         <w:r>
           <w:rPr>
             <w:rFonts w:ascii="Times New Roman" w:hAnsi="Times New Roman" w:cs="Times New Roman"/>
@@ -4821,7 +4947,7 @@
           <w:delText xml:space="preserve">ecolabel </w:delText>
         </w:r>
       </w:del>
-      <w:ins w:id="130" w:author="Robinson, James (robins64)" w:date="2022-11-11T16:11:00Z">
+      <w:ins w:id="142" w:author="Robinson, James (robins64)" w:date="2022-11-11T16:11:00Z">
         <w:r>
           <w:rPr>
             <w:rFonts w:ascii="Times New Roman" w:hAnsi="Times New Roman" w:cs="Times New Roman"/>
@@ -4852,7 +4978,7 @@
     <w:p>
       <w:pPr>
         <w:rPr>
-          <w:ins w:id="131" w:author="Robinson, James (robins64)" w:date="2022-11-14T12:21:00Z"/>
+          <w:ins w:id="143" w:author="Robinson, James (robins64)" w:date="2022-11-14T12:21:00Z"/>
           <w:rFonts w:ascii="Times New Roman" w:hAnsi="Times New Roman" w:cs="Times New Roman"/>
         </w:rPr>
       </w:pPr>
@@ -4862,7 +4988,7 @@
         </w:rPr>
         <w:t xml:space="preserve">Wild-caught seafood was, on average, cheaper </w:t>
       </w:r>
-      <w:del w:id="132" w:author="Robinson, James (robins64)" w:date="2022-11-11T19:01:00Z">
+      <w:del w:id="144" w:author="Robinson, James (robins64)" w:date="2022-11-11T19:01:00Z">
         <w:r>
           <w:rPr>
             <w:rFonts w:ascii="Times New Roman" w:hAnsi="Times New Roman" w:cs="Times New Roman"/>
@@ -4870,7 +4996,7 @@
           <w:delText xml:space="preserve">and </w:delText>
         </w:r>
       </w:del>
-      <w:del w:id="133" w:author="Robinson, James (robins64)" w:date="2022-11-11T16:11:00Z">
+      <w:del w:id="145" w:author="Robinson, James (robins64)" w:date="2022-11-11T16:11:00Z">
         <w:r>
           <w:rPr>
             <w:rFonts w:ascii="Times New Roman" w:hAnsi="Times New Roman" w:cs="Times New Roman"/>
@@ -4878,7 +5004,7 @@
           <w:delText xml:space="preserve">labelled </w:delText>
         </w:r>
       </w:del>
-      <w:del w:id="134" w:author="Robinson, James (robins64)" w:date="2022-11-11T19:01:00Z">
+      <w:del w:id="146" w:author="Robinson, James (robins64)" w:date="2022-11-11T19:01:00Z">
         <w:r>
           <w:rPr>
             <w:rFonts w:ascii="Times New Roman" w:hAnsi="Times New Roman" w:cs="Times New Roman"/>
@@ -4892,7 +5018,7 @@
         </w:rPr>
         <w:t xml:space="preserve">than farmed seafood, owing to the dominance of farmed Atlantic salmon in domestic seafood production, which is associated with (relatively) higher prices </w:t>
       </w:r>
-      <w:del w:id="135" w:author="Robinson, James (robins64)" w:date="2022-11-11T19:01:00Z">
+      <w:del w:id="147" w:author="Robinson, James (robins64)" w:date="2022-11-11T19:01:00Z">
         <w:r>
           <w:rPr>
             <w:rFonts w:ascii="Times New Roman" w:hAnsi="Times New Roman" w:cs="Times New Roman"/>
@@ -4906,7 +5032,7 @@
         </w:rPr>
         <w:t>(Fig. 3, Fig S</w:t>
       </w:r>
-      <w:ins w:id="136" w:author="Robinson, James (robins64)" w:date="2022-10-27T11:45:00Z">
+      <w:ins w:id="148" w:author="Robinson, James (robins64)" w:date="2022-10-27T11:45:00Z">
         <w:r>
           <w:rPr>
             <w:rFonts w:ascii="Times New Roman" w:hAnsi="Times New Roman" w:cs="Times New Roman"/>
@@ -4914,7 +5040,7 @@
           <w:t>8</w:t>
         </w:r>
       </w:ins>
-      <w:del w:id="137" w:author="Robinson, James (robins64)" w:date="2022-10-27T11:45:00Z">
+      <w:del w:id="149" w:author="Robinson, James (robins64)" w:date="2022-10-27T11:45:00Z">
         <w:r>
           <w:rPr>
             <w:rFonts w:ascii="Times New Roman" w:hAnsi="Times New Roman" w:cs="Times New Roman"/>
@@ -4928,7 +5054,7 @@
         </w:rPr>
         <w:t xml:space="preserve">). </w:t>
       </w:r>
-      <w:ins w:id="138" w:author="Robinson, James (robins64)" w:date="2022-11-11T19:04:00Z">
+      <w:ins w:id="150" w:author="Robinson, James (robins64)" w:date="2022-11-11T19:04:00Z">
         <w:r>
           <w:rPr>
             <w:rFonts w:ascii="Times New Roman" w:hAnsi="Times New Roman" w:cs="Times New Roman"/>
@@ -4936,7 +5062,7 @@
           <w:t>Average s</w:t>
         </w:r>
       </w:ins>
-      <w:ins w:id="139" w:author="Robinson, James (robins64)" w:date="2022-11-11T19:02:00Z">
+      <w:ins w:id="151" w:author="Robinson, James (robins64)" w:date="2022-11-11T19:02:00Z">
         <w:r>
           <w:rPr>
             <w:rFonts w:ascii="Times New Roman" w:hAnsi="Times New Roman" w:cs="Times New Roman"/>
@@ -4944,7 +5070,7 @@
           <w:t xml:space="preserve">ustainability </w:t>
         </w:r>
       </w:ins>
-      <w:ins w:id="140" w:author="Robinson, James (robins64)" w:date="2022-11-14T12:22:00Z">
+      <w:ins w:id="152" w:author="Robinson, James (robins64)" w:date="2022-11-14T12:22:00Z">
         <w:r>
           <w:rPr>
             <w:rFonts w:ascii="Times New Roman" w:hAnsi="Times New Roman" w:cs="Times New Roman"/>
@@ -4952,7 +5078,7 @@
           <w:t>ratings</w:t>
         </w:r>
       </w:ins>
-      <w:ins w:id="141" w:author="Robinson, James (robins64)" w:date="2022-11-11T19:04:00Z">
+      <w:ins w:id="153" w:author="Robinson, James (robins64)" w:date="2022-11-11T19:04:00Z">
         <w:r>
           <w:rPr>
             <w:rFonts w:ascii="Times New Roman" w:hAnsi="Times New Roman" w:cs="Times New Roman"/>
@@ -4960,7 +5086,7 @@
           <w:t xml:space="preserve"> were </w:t>
         </w:r>
       </w:ins>
-      <w:ins w:id="142" w:author="Robinson, James (robins64)" w:date="2022-11-11T19:02:00Z">
+      <w:ins w:id="154" w:author="Robinson, James (robins64)" w:date="2022-11-11T19:02:00Z">
         <w:r>
           <w:rPr>
             <w:rFonts w:ascii="Times New Roman" w:hAnsi="Times New Roman" w:cs="Times New Roman"/>
@@ -4968,7 +5094,7 @@
           <w:t xml:space="preserve">similar between wild-caught and farmed seafood, but </w:t>
         </w:r>
       </w:ins>
-      <w:ins w:id="143" w:author="Robinson, James (robins64)" w:date="2022-11-11T19:04:00Z">
+      <w:ins w:id="155" w:author="Robinson, James (robins64)" w:date="2022-11-11T19:04:00Z">
         <w:r>
           <w:rPr>
             <w:rFonts w:ascii="Times New Roman" w:hAnsi="Times New Roman" w:cs="Times New Roman"/>
@@ -4976,7 +5102,7 @@
           <w:t xml:space="preserve">varied </w:t>
         </w:r>
       </w:ins>
-      <w:ins w:id="144" w:author="Robinson, James (robins64)" w:date="2022-11-11T19:02:00Z">
+      <w:ins w:id="156" w:author="Robinson, James (robins64)" w:date="2022-11-11T19:02:00Z">
         <w:r>
           <w:rPr>
             <w:rFonts w:ascii="Times New Roman" w:hAnsi="Times New Roman" w:cs="Times New Roman"/>
@@ -4984,7 +5110,7 @@
           <w:t>con</w:t>
         </w:r>
       </w:ins>
-      <w:ins w:id="145" w:author="Robinson, James (robins64)" w:date="2022-11-11T19:03:00Z">
+      <w:ins w:id="157" w:author="Robinson, James (robins64)" w:date="2022-11-11T19:03:00Z">
         <w:r>
           <w:rPr>
             <w:rFonts w:ascii="Times New Roman" w:hAnsi="Times New Roman" w:cs="Times New Roman"/>
@@ -4992,7 +5118,7 @@
           <w:t>siderabl</w:t>
         </w:r>
       </w:ins>
-      <w:ins w:id="146" w:author="Robinson, James (robins64)" w:date="2022-11-11T19:04:00Z">
+      <w:ins w:id="158" w:author="Robinson, James (robins64)" w:date="2022-11-11T19:04:00Z">
         <w:r>
           <w:rPr>
             <w:rFonts w:ascii="Times New Roman" w:hAnsi="Times New Roman" w:cs="Times New Roman"/>
@@ -5000,7 +5126,7 @@
           <w:t xml:space="preserve">y </w:t>
         </w:r>
       </w:ins>
-      <w:ins w:id="147" w:author="Robinson, James (robins64)" w:date="2022-11-11T19:03:00Z">
+      <w:ins w:id="159" w:author="Robinson, James (robins64)" w:date="2022-11-11T19:03:00Z">
         <w:r>
           <w:rPr>
             <w:rFonts w:ascii="Times New Roman" w:hAnsi="Times New Roman" w:cs="Times New Roman"/>
@@ -5008,7 +5134,7 @@
           <w:t xml:space="preserve">between </w:t>
         </w:r>
       </w:ins>
-      <w:ins w:id="148" w:author="Robinson, James (robins64)" w:date="2022-11-11T19:04:00Z">
+      <w:ins w:id="160" w:author="Robinson, James (robins64)" w:date="2022-11-11T19:04:00Z">
         <w:r>
           <w:rPr>
             <w:rFonts w:ascii="Times New Roman" w:hAnsi="Times New Roman" w:cs="Times New Roman"/>
@@ -5028,7 +5154,7 @@
           <w:t xml:space="preserve">(Fig. 3) </w:t>
         </w:r>
       </w:ins>
-      <w:ins w:id="149" w:author="Robinson, James (robins64)" w:date="2022-11-11T19:03:00Z">
+      <w:ins w:id="161" w:author="Robinson, James (robins64)" w:date="2022-11-11T19:03:00Z">
         <w:r>
           <w:rPr>
             <w:rFonts w:ascii="Times New Roman" w:hAnsi="Times New Roman" w:cs="Times New Roman"/>
@@ -5036,7 +5162,7 @@
           <w:t>and production methods (Fig. S8)</w:t>
         </w:r>
       </w:ins>
-      <w:ins w:id="150" w:author="Robinson, James (robins64)" w:date="2022-11-14T12:26:00Z">
+      <w:ins w:id="162" w:author="Robinson, James (robins64)" w:date="2022-11-14T12:26:00Z">
         <w:r>
           <w:rPr>
             <w:rFonts w:ascii="Times New Roman" w:hAnsi="Times New Roman" w:cs="Times New Roman"/>
@@ -5044,7 +5170,7 @@
           <w:t>.</w:t>
         </w:r>
       </w:ins>
-      <w:ins w:id="151" w:author="Robinson, James (robins64)" w:date="2022-11-14T12:24:00Z">
+      <w:ins w:id="163" w:author="Robinson, James (robins64)" w:date="2022-11-14T12:24:00Z">
         <w:r>
           <w:rPr>
             <w:rFonts w:ascii="Times New Roman" w:hAnsi="Times New Roman" w:cs="Times New Roman"/>
@@ -5052,7 +5178,7 @@
           <w:t xml:space="preserve"> </w:t>
         </w:r>
       </w:ins>
-      <w:ins w:id="152" w:author="Robinson, James (robins64)" w:date="2022-11-14T12:28:00Z">
+      <w:ins w:id="164" w:author="Robinson, James (robins64)" w:date="2022-11-14T12:28:00Z">
         <w:r>
           <w:rPr>
             <w:rFonts w:ascii="Times New Roman" w:hAnsi="Times New Roman" w:cs="Times New Roman"/>
@@ -5060,7 +5186,7 @@
           <w:t>Sustainability of w</w:t>
         </w:r>
       </w:ins>
-      <w:ins w:id="153" w:author="Robinson, James (robins64)" w:date="2022-11-14T12:24:00Z">
+      <w:ins w:id="165" w:author="Robinson, James (robins64)" w:date="2022-11-14T12:24:00Z">
         <w:r>
           <w:rPr>
             <w:rFonts w:ascii="Times New Roman" w:hAnsi="Times New Roman" w:cs="Times New Roman"/>
@@ -5068,7 +5194,7 @@
           <w:t xml:space="preserve">ild-caught </w:t>
         </w:r>
       </w:ins>
-      <w:ins w:id="154" w:author="Robinson, James (robins64)" w:date="2022-11-14T12:28:00Z">
+      <w:ins w:id="166" w:author="Robinson, James (robins64)" w:date="2022-11-14T12:28:00Z">
         <w:r>
           <w:rPr>
             <w:rFonts w:ascii="Times New Roman" w:hAnsi="Times New Roman" w:cs="Times New Roman"/>
@@ -5076,7 +5202,7 @@
           <w:t xml:space="preserve">seafood </w:t>
         </w:r>
       </w:ins>
-      <w:ins w:id="155" w:author="Robinson, James (robins64)" w:date="2022-11-14T12:27:00Z">
+      <w:ins w:id="167" w:author="Robinson, James (robins64)" w:date="2022-11-14T12:27:00Z">
         <w:r>
           <w:rPr>
             <w:rFonts w:ascii="Times New Roman" w:hAnsi="Times New Roman" w:cs="Times New Roman"/>
@@ -5084,7 +5210,7 @@
           <w:t xml:space="preserve">was </w:t>
         </w:r>
       </w:ins>
-      <w:ins w:id="156" w:author="Robinson, James (robins64)" w:date="2022-11-14T12:28:00Z">
+      <w:ins w:id="168" w:author="Robinson, James (robins64)" w:date="2022-11-14T12:28:00Z">
         <w:r>
           <w:rPr>
             <w:rFonts w:ascii="Times New Roman" w:hAnsi="Times New Roman" w:cs="Times New Roman"/>
@@ -5092,21 +5218,15 @@
           <w:t xml:space="preserve">particularly variable, owing </w:t>
         </w:r>
       </w:ins>
-      <w:ins w:id="157" w:author="Robinson, James (robins64)" w:date="2022-11-14T12:27:00Z">
-        <w:r>
-          <w:rPr>
-            <w:rFonts w:ascii="Times New Roman" w:hAnsi="Times New Roman" w:cs="Times New Roman"/>
-          </w:rPr>
-          <w:t>to s</w:t>
-        </w:r>
-        <w:r>
-          <w:rPr>
-            <w:rFonts w:ascii="Times New Roman" w:hAnsi="Times New Roman" w:cs="Times New Roman"/>
-          </w:rPr>
-          <w:t xml:space="preserve">patial variability in </w:t>
-        </w:r>
-      </w:ins>
-      <w:ins w:id="158" w:author="Robinson, James (robins64)" w:date="2022-11-14T12:29:00Z">
+      <w:ins w:id="169" w:author="Robinson, James (robins64)" w:date="2022-11-14T12:27:00Z">
+        <w:r>
+          <w:rPr>
+            <w:rFonts w:ascii="Times New Roman" w:hAnsi="Times New Roman" w:cs="Times New Roman"/>
+          </w:rPr>
+          <w:t xml:space="preserve">to spatial variability in </w:t>
+        </w:r>
+      </w:ins>
+      <w:ins w:id="170" w:author="Robinson, James (robins64)" w:date="2022-11-14T12:29:00Z">
         <w:r>
           <w:rPr>
             <w:rFonts w:ascii="Times New Roman" w:hAnsi="Times New Roman" w:cs="Times New Roman"/>
@@ -5114,7 +5234,7 @@
           <w:t>stock</w:t>
         </w:r>
       </w:ins>
-      <w:ins w:id="159" w:author="Robinson, James (robins64)" w:date="2022-11-14T12:27:00Z">
+      <w:ins w:id="171" w:author="Robinson, James (robins64)" w:date="2022-11-14T12:27:00Z">
         <w:r>
           <w:rPr>
             <w:rFonts w:ascii="Times New Roman" w:hAnsi="Times New Roman" w:cs="Times New Roman"/>
@@ -5122,7 +5242,7 @@
           <w:t xml:space="preserve"> status</w:t>
         </w:r>
       </w:ins>
-      <w:ins w:id="160" w:author="Robinson, James (robins64)" w:date="2022-11-14T12:29:00Z">
+      <w:ins w:id="172" w:author="Robinson, James (robins64)" w:date="2022-11-14T12:29:00Z">
         <w:r>
           <w:rPr>
             <w:rFonts w:ascii="Times New Roman" w:hAnsi="Times New Roman" w:cs="Times New Roman"/>
@@ -5142,7 +5262,7 @@
           <w:t xml:space="preserve"> species such as </w:t>
         </w:r>
       </w:ins>
-      <w:ins w:id="161" w:author="Robinson, James (robins64)" w:date="2022-11-14T12:26:00Z">
+      <w:ins w:id="173" w:author="Robinson, James (robins64)" w:date="2022-11-14T12:26:00Z">
         <w:r>
           <w:rPr>
             <w:rFonts w:ascii="Times New Roman" w:hAnsi="Times New Roman" w:cs="Times New Roman"/>
@@ -5150,7 +5270,7 @@
           <w:t xml:space="preserve">cod </w:t>
         </w:r>
       </w:ins>
-      <w:ins w:id="162" w:author="Robinson, James (robins64)" w:date="2022-11-14T12:27:00Z">
+      <w:ins w:id="174" w:author="Robinson, James (robins64)" w:date="2022-11-14T12:27:00Z">
         <w:r>
           <w:rPr>
             <w:rFonts w:ascii="Times New Roman" w:hAnsi="Times New Roman" w:cs="Times New Roman"/>
@@ -5158,7 +5278,7 @@
           <w:t>and herring (Fig. S8B)</w:t>
         </w:r>
       </w:ins>
-      <w:ins w:id="163" w:author="Robinson, James (robins64)" w:date="2022-11-11T19:03:00Z">
+      <w:ins w:id="175" w:author="Robinson, James (robins64)" w:date="2022-11-11T19:03:00Z">
         <w:r>
           <w:rPr>
             <w:rFonts w:ascii="Times New Roman" w:hAnsi="Times New Roman" w:cs="Times New Roman"/>
@@ -5166,7 +5286,7 @@
           <w:t xml:space="preserve">. </w:t>
         </w:r>
       </w:ins>
-      <w:del w:id="164" w:author="Robinson, James (robins64)" w:date="2022-11-11T19:03:00Z">
+      <w:del w:id="176" w:author="Robinson, James (robins64)" w:date="2022-11-11T19:03:00Z">
         <w:r>
           <w:rPr>
             <w:rFonts w:ascii="Times New Roman" w:hAnsi="Times New Roman" w:cs="Times New Roman"/>
@@ -5174,7 +5294,7 @@
           <w:delText>However, n</w:delText>
         </w:r>
       </w:del>
-      <w:ins w:id="165" w:author="Robinson, James (robins64)" w:date="2022-11-11T19:03:00Z">
+      <w:ins w:id="177" w:author="Robinson, James (robins64)" w:date="2022-11-11T19:03:00Z">
         <w:r>
           <w:rPr>
             <w:rFonts w:ascii="Times New Roman" w:hAnsi="Times New Roman" w:cs="Times New Roman"/>
@@ -5188,7 +5308,7 @@
         </w:rPr>
         <w:t xml:space="preserve">o species maximised all five desirable variables, underlining existing trade-offs between production, carbon footprints, price, nutritional value, and sustainability. These trade-offs reveal limitations of certain production systems (e.g. high </w:t>
       </w:r>
-      <w:del w:id="166" w:author="Robinson, James (robins64)" w:date="2022-11-11T18:59:00Z">
+      <w:del w:id="178" w:author="Robinson, James (robins64)" w:date="2022-11-11T18:59:00Z">
         <w:r>
           <w:rPr>
             <w:rFonts w:ascii="Times New Roman" w:hAnsi="Times New Roman" w:cs="Times New Roman"/>
@@ -5209,7 +5329,7 @@
           <w:delText>-eq</w:delText>
         </w:r>
       </w:del>
-      <w:ins w:id="167" w:author="Robinson, James (robins64)" w:date="2022-11-11T18:59:00Z">
+      <w:ins w:id="179" w:author="Robinson, James (robins64)" w:date="2022-11-11T18:59:00Z">
         <w:r>
           <w:rPr>
             <w:rFonts w:ascii="Times New Roman" w:hAnsi="Times New Roman" w:cs="Times New Roman"/>
@@ -5223,7 +5343,7 @@
         </w:rPr>
         <w:t xml:space="preserve"> of Norway lobster) but also highlight potential for improving the environmental performance of high-volume foods (e.g. farmed salmon)</w:t>
       </w:r>
-      <w:ins w:id="168" w:author="Robinson, James (robins64)" w:date="2022-11-14T12:30:00Z">
+      <w:ins w:id="180" w:author="Robinson, James (robins64)" w:date="2022-11-14T12:30:00Z">
         <w:r>
           <w:rPr>
             <w:rFonts w:ascii="Times New Roman" w:hAnsi="Times New Roman" w:cs="Times New Roman"/>
@@ -5231,7 +5351,7 @@
           <w:t xml:space="preserve">, </w:t>
         </w:r>
       </w:ins>
-      <w:ins w:id="169" w:author="Robinson, James (robins64)" w:date="2022-11-14T12:31:00Z">
+      <w:ins w:id="181" w:author="Robinson, James (robins64)" w:date="2022-11-14T12:31:00Z">
         <w:r>
           <w:rPr>
             <w:rFonts w:ascii="Times New Roman" w:hAnsi="Times New Roman" w:cs="Times New Roman"/>
@@ -5239,7 +5359,7 @@
           <w:t xml:space="preserve">exploitation of </w:t>
         </w:r>
       </w:ins>
-      <w:ins w:id="170" w:author="Robinson, James (robins64)" w:date="2022-11-14T12:30:00Z">
+      <w:ins w:id="182" w:author="Robinson, James (robins64)" w:date="2022-11-14T12:30:00Z">
         <w:r>
           <w:rPr>
             <w:rFonts w:ascii="Times New Roman" w:hAnsi="Times New Roman" w:cs="Times New Roman"/>
@@ -5247,7 +5367,7 @@
           <w:t>overfished stocks (e.g.</w:t>
         </w:r>
       </w:ins>
-      <w:ins w:id="171" w:author="Robinson, James (robins64)" w:date="2022-11-14T12:31:00Z">
+      <w:ins w:id="183" w:author="Robinson, James (robins64)" w:date="2022-11-14T12:31:00Z">
         <w:r>
           <w:rPr>
             <w:rFonts w:ascii="Times New Roman" w:hAnsi="Times New Roman" w:cs="Times New Roman"/>
@@ -5255,7 +5375,7 @@
           <w:t xml:space="preserve"> cod),</w:t>
         </w:r>
       </w:ins>
-      <w:ins w:id="172" w:author="Robinson, James (robins64)" w:date="2022-11-14T12:30:00Z">
+      <w:ins w:id="184" w:author="Robinson, James (robins64)" w:date="2022-11-14T12:30:00Z">
         <w:r>
           <w:rPr>
             <w:rFonts w:ascii="Times New Roman" w:hAnsi="Times New Roman" w:cs="Times New Roman"/>
@@ -5263,7 +5383,7 @@
           <w:t xml:space="preserve"> </w:t>
         </w:r>
       </w:ins>
-      <w:ins w:id="173" w:author="Robinson, James (robins64)" w:date="2022-11-14T12:25:00Z">
+      <w:ins w:id="185" w:author="Robinson, James (robins64)" w:date="2022-11-14T12:25:00Z">
         <w:r>
           <w:rPr>
             <w:rFonts w:ascii="Times New Roman" w:hAnsi="Times New Roman" w:cs="Times New Roman"/>
@@ -5271,7 +5391,7 @@
           <w:t xml:space="preserve"> </w:t>
         </w:r>
       </w:ins>
-      <w:del w:id="174" w:author="Robinson, James (robins64)" w:date="2022-11-14T12:25:00Z">
+      <w:del w:id="186" w:author="Robinson, James (robins64)" w:date="2022-11-14T12:25:00Z">
         <w:r>
           <w:rPr>
             <w:rFonts w:ascii="Times New Roman" w:hAnsi="Times New Roman" w:cs="Times New Roman"/>
@@ -5335,7 +5455,7 @@
         </w:rPr>
         <w:t>. Alaska pollock was the most affordable and sustainable seafood product for UK consumers but had relatively low availability (i.e. imports), suggesting that increasing Alaskan pollock imports could improve supply of affordable</w:t>
       </w:r>
-      <w:del w:id="175" w:author="Robinson, James (robins64)" w:date="2022-11-14T12:22:00Z">
+      <w:del w:id="187" w:author="Robinson, James (robins64)" w:date="2022-11-14T12:22:00Z">
         <w:r>
           <w:rPr>
             <w:rFonts w:ascii="Times New Roman" w:hAnsi="Times New Roman" w:cs="Times New Roman"/>
@@ -5372,11 +5492,11 @@
     <w:p>
       <w:pPr>
         <w:rPr>
-          <w:del w:id="176" w:author="Robinson, James (robins64)" w:date="2022-11-14T12:21:00Z"/>
+          <w:del w:id="188" w:author="Robinson, James (robins64)" w:date="2022-11-14T12:21:00Z"/>
           <w:rFonts w:ascii="Times New Roman" w:hAnsi="Times New Roman" w:cs="Times New Roman"/>
         </w:rPr>
       </w:pPr>
-      <w:ins w:id="177" w:author="Robinson, James (robins64)" w:date="2022-11-14T13:47:00Z">
+      <w:ins w:id="189" w:author="Robinson, James (robins64)" w:date="2022-11-14T13:47:00Z">
         <w:r>
           <w:rPr>
             <w:rFonts w:ascii="Times New Roman" w:hAnsi="Times New Roman" w:cs="Times New Roman"/>
@@ -5436,12 +5556,12 @@
     <w:p>
       <w:pPr>
         <w:rPr>
-          <w:del w:id="178" w:author="Robinson, James (robins64)" w:date="2022-11-14T12:21:00Z"/>
+          <w:del w:id="190" w:author="Robinson, James (robins64)" w:date="2022-11-14T12:21:00Z"/>
           <w:rFonts w:ascii="Times New Roman" w:hAnsi="Times New Roman" w:cs="Times New Roman"/>
           <w:b/>
         </w:rPr>
       </w:pPr>
-      <w:del w:id="179" w:author="Robinson, James (robins64)" w:date="2022-11-14T12:21:00Z">
+      <w:del w:id="191" w:author="Robinson, James (robins64)" w:date="2022-11-14T12:21:00Z">
         <w:r>
           <w:rPr>
             <w:rFonts w:ascii="Times New Roman" w:hAnsi="Times New Roman" w:cs="Times New Roman"/>
@@ -5488,7 +5608,7 @@
     <w:p>
       <w:pPr>
         <w:rPr>
-          <w:del w:id="180" w:author="Robinson, James (robins64)" w:date="2022-11-14T12:21:00Z"/>
+          <w:del w:id="192" w:author="Robinson, James (robins64)" w:date="2022-11-14T12:21:00Z"/>
           <w:rFonts w:ascii="Times New Roman" w:hAnsi="Times New Roman" w:cs="Times New Roman"/>
           <w:b/>
         </w:rPr>
@@ -5526,7 +5646,7 @@
         </w:rPr>
         <w:t>the average carbon footprint (</w:t>
       </w:r>
-      <w:ins w:id="181" w:author="Robinson, James (robins64)" w:date="2022-11-11T16:07:00Z">
+      <w:ins w:id="193" w:author="Robinson, James (robins64)" w:date="2022-11-11T16:07:00Z">
         <w:r>
           <w:rPr>
             <w:rFonts w:ascii="Times New Roman" w:hAnsi="Times New Roman" w:cs="Times New Roman"/>
@@ -5553,7 +5673,7 @@
         </w:rPr>
         <w:t xml:space="preserve">-eq, inverse), nutrient density (10 nutrients), sustainability </w:t>
       </w:r>
-      <w:del w:id="182" w:author="Robinson, James (robins64)" w:date="2022-11-14T12:21:00Z">
+      <w:del w:id="194" w:author="Robinson, James (robins64)" w:date="2022-11-14T12:21:00Z">
         <w:r>
           <w:rPr>
             <w:rFonts w:ascii="Times New Roman" w:hAnsi="Times New Roman" w:cs="Times New Roman"/>
@@ -5561,7 +5681,7 @@
           <w:delText xml:space="preserve">score </w:delText>
         </w:r>
       </w:del>
-      <w:ins w:id="183" w:author="Robinson, James (robins64)" w:date="2022-11-14T12:21:00Z">
+      <w:ins w:id="195" w:author="Robinson, James (robins64)" w:date="2022-11-14T12:21:00Z">
         <w:r>
           <w:rPr>
             <w:rFonts w:ascii="Times New Roman" w:hAnsi="Times New Roman" w:cs="Times New Roman"/>
@@ -5673,7 +5793,7 @@
         </w:rPr>
         <w:t>Nutritious, cheap</w:t>
       </w:r>
-      <w:ins w:id="184" w:author="Robinson, James (robins64)" w:date="2022-11-04T15:39:00Z">
+      <w:ins w:id="196" w:author="Robinson, James (robins64)" w:date="2022-11-04T15:39:00Z">
         <w:r>
           <w:rPr>
             <w:rFonts w:ascii="Times New Roman" w:hAnsi="Times New Roman" w:cs="Times New Roman"/>
@@ -5699,7 +5819,7 @@
         </w:rPr>
         <w:t xml:space="preserve"> wild-caught fishes such as mackerel and haddock had high sustainability ratings (Fig. S</w:t>
       </w:r>
-      <w:ins w:id="185" w:author="Robinson, James (robins64)" w:date="2022-10-27T11:45:00Z">
+      <w:ins w:id="197" w:author="Robinson, James (robins64)" w:date="2022-10-27T11:45:00Z">
         <w:r>
           <w:rPr>
             <w:rFonts w:ascii="Times New Roman" w:hAnsi="Times New Roman" w:cs="Times New Roman"/>
@@ -5707,7 +5827,7 @@
           <w:t>8</w:t>
         </w:r>
       </w:ins>
-      <w:del w:id="186" w:author="Robinson, James (robins64)" w:date="2022-10-27T11:45:00Z">
+      <w:del w:id="198" w:author="Robinson, James (robins64)" w:date="2022-10-27T11:45:00Z">
         <w:r>
           <w:rPr>
             <w:rFonts w:ascii="Times New Roman" w:hAnsi="Times New Roman" w:cs="Times New Roman"/>
@@ -5733,7 +5853,7 @@
         </w:rPr>
         <w:t xml:space="preserve"> UK fisheries have steadily improved stock status since 1990, with</w:t>
       </w:r>
-      <w:ins w:id="187" w:author="Robinson, James (robins64)" w:date="2022-11-14T12:18:00Z">
+      <w:ins w:id="199" w:author="Robinson, James (robins64)" w:date="2022-11-14T12:18:00Z">
         <w:r>
           <w:rPr>
             <w:rFonts w:ascii="Times New Roman" w:hAnsi="Times New Roman" w:cs="Times New Roman"/>
@@ -5747,7 +5867,7 @@
         </w:rPr>
         <w:t xml:space="preserve"> all mackerel stocks and 30% of herring stocks </w:t>
       </w:r>
-      <w:del w:id="188" w:author="Robinson, James (robins64)" w:date="2022-11-14T12:18:00Z">
+      <w:del w:id="200" w:author="Robinson, James (robins64)" w:date="2022-11-14T12:18:00Z">
         <w:r>
           <w:rPr>
             <w:rFonts w:ascii="Times New Roman" w:hAnsi="Times New Roman" w:cs="Times New Roman"/>
@@ -5755,7 +5875,7 @@
           <w:delText xml:space="preserve">now </w:delText>
         </w:r>
       </w:del>
-      <w:ins w:id="189" w:author="Robinson, James (robins64)" w:date="2022-11-14T12:18:00Z">
+      <w:ins w:id="201" w:author="Robinson, James (robins64)" w:date="2022-11-14T12:18:00Z">
         <w:r>
           <w:rPr>
             <w:rFonts w:ascii="Times New Roman" w:hAnsi="Times New Roman" w:cs="Times New Roman"/>
@@ -5769,7 +5889,7 @@
         </w:rPr>
         <w:t>fished within sustainable levels (Fig. S</w:t>
       </w:r>
-      <w:ins w:id="190" w:author="Robinson, James (robins64)" w:date="2022-10-27T11:45:00Z">
+      <w:ins w:id="202" w:author="Robinson, James (robins64)" w:date="2022-10-27T11:45:00Z">
         <w:r>
           <w:rPr>
             <w:rFonts w:ascii="Times New Roman" w:hAnsi="Times New Roman" w:cs="Times New Roman"/>
@@ -5777,7 +5897,7 @@
           <w:t>9</w:t>
         </w:r>
       </w:ins>
-      <w:del w:id="191" w:author="Robinson, James (robins64)" w:date="2022-10-27T11:45:00Z">
+      <w:del w:id="203" w:author="Robinson, James (robins64)" w:date="2022-10-27T11:45:00Z">
         <w:r>
           <w:rPr>
             <w:rFonts w:ascii="Times New Roman" w:hAnsi="Times New Roman" w:cs="Times New Roman"/>
@@ -5878,7 +5998,7 @@
         </w:rPr>
         <w:t xml:space="preserve">. Bringing the remaining overfished (30%) </w:t>
       </w:r>
-      <w:del w:id="192" w:author="Robinson, James (robins64)" w:date="2022-11-14T12:22:00Z">
+      <w:del w:id="204" w:author="Robinson, James (robins64)" w:date="2022-11-14T12:22:00Z">
         <w:r>
           <w:rPr>
             <w:rFonts w:ascii="Times New Roman" w:hAnsi="Times New Roman" w:cs="Times New Roman"/>
@@ -5904,7 +6024,7 @@
         </w:rPr>
         <w:t xml:space="preserve"> food to UK consumers, and also reduce greenhouse gas emissions </w:t>
       </w:r>
-      <w:del w:id="193" w:author="Robinson, James (robins64)" w:date="2022-10-27T11:25:00Z">
+      <w:del w:id="205" w:author="Robinson, James (robins64)" w:date="2022-10-27T11:25:00Z">
         <w:r>
           <w:rPr>
             <w:rFonts w:ascii="Times New Roman" w:hAnsi="Times New Roman" w:cs="Times New Roman"/>
@@ -5912,7 +6032,7 @@
           <w:delText xml:space="preserve">by </w:delText>
         </w:r>
       </w:del>
-      <w:ins w:id="194" w:author="Robinson, James (robins64)" w:date="2022-10-27T11:25:00Z">
+      <w:ins w:id="206" w:author="Robinson, James (robins64)" w:date="2022-10-27T11:25:00Z">
         <w:r>
           <w:rPr>
             <w:rFonts w:ascii="Times New Roman" w:hAnsi="Times New Roman" w:cs="Times New Roman"/>
@@ -6008,7 +6128,7 @@
     <w:p>
       <w:pPr>
         <w:rPr>
-          <w:ins w:id="195" w:author="Robinson, James (robins64)" w:date="2022-10-26T15:00:00Z"/>
+          <w:ins w:id="207" w:author="Robinson, James (robins64)" w:date="2022-10-26T15:00:00Z"/>
           <w:rFonts w:ascii="Times New Roman" w:hAnsi="Times New Roman" w:cs="Times New Roman"/>
         </w:rPr>
       </w:pPr>
@@ -6220,7 +6340,7 @@
     <w:p>
       <w:pPr>
         <w:rPr>
-          <w:ins w:id="196" w:author="Robinson, James (robins64)" w:date="2022-10-26T15:00:00Z"/>
+          <w:ins w:id="208" w:author="Robinson, James (robins64)" w:date="2022-10-26T15:00:00Z"/>
           <w:rFonts w:ascii="Times New Roman" w:hAnsi="Times New Roman" w:cs="Times New Roman"/>
         </w:rPr>
       </w:pPr>
@@ -6228,11 +6348,11 @@
     <w:p>
       <w:pPr>
         <w:rPr>
-          <w:del w:id="197" w:author="Robinson, James (robins64)" w:date="2022-10-26T16:22:00Z"/>
+          <w:del w:id="209" w:author="Robinson, James (robins64)" w:date="2022-10-26T16:22:00Z"/>
           <w:rFonts w:ascii="Times New Roman" w:hAnsi="Times New Roman" w:cs="Times New Roman"/>
         </w:rPr>
       </w:pPr>
-      <w:ins w:id="198" w:author="Robinson, James (robins64)" w:date="2022-10-26T16:31:00Z">
+      <w:ins w:id="210" w:author="Robinson, James (robins64)" w:date="2022-10-26T16:31:00Z">
         <w:r>
           <w:rPr>
             <w:rFonts w:ascii="Times New Roman" w:hAnsi="Times New Roman" w:cs="Times New Roman"/>
@@ -6240,7 +6360,7 @@
           <w:t>Reductions in livestock consumption</w:t>
         </w:r>
       </w:ins>
-      <w:ins w:id="199" w:author="Robinson, James (robins64)" w:date="2022-10-27T09:06:00Z">
+      <w:ins w:id="211" w:author="Robinson, James (robins64)" w:date="2022-10-27T09:06:00Z">
         <w:r>
           <w:rPr>
             <w:rFonts w:ascii="Times New Roman" w:hAnsi="Times New Roman" w:cs="Times New Roman"/>
@@ -6248,7 +6368,7 @@
           <w:t>, particularly beef,</w:t>
         </w:r>
       </w:ins>
-      <w:ins w:id="200" w:author="Robinson, James (robins64)" w:date="2022-10-26T16:31:00Z">
+      <w:ins w:id="212" w:author="Robinson, James (robins64)" w:date="2022-10-26T16:31:00Z">
         <w:r>
           <w:rPr>
             <w:rFonts w:ascii="Times New Roman" w:hAnsi="Times New Roman" w:cs="Times New Roman"/>
@@ -6256,7 +6376,7 @@
           <w:t xml:space="preserve"> through demand-side policies </w:t>
         </w:r>
       </w:ins>
-      <w:ins w:id="201" w:author="Robinson, James (robins64)" w:date="2022-10-26T16:33:00Z">
+      <w:ins w:id="213" w:author="Robinson, James (robins64)" w:date="2022-10-26T16:33:00Z">
         <w:r>
           <w:rPr>
             <w:rFonts w:ascii="Times New Roman" w:hAnsi="Times New Roman" w:cs="Times New Roman"/>
@@ -6264,7 +6384,7 @@
           <w:t xml:space="preserve">have been proposed as a means of improving </w:t>
         </w:r>
       </w:ins>
-      <w:ins w:id="202" w:author="Robinson, James (robins64)" w:date="2022-10-26T16:31:00Z">
+      <w:ins w:id="214" w:author="Robinson, James (robins64)" w:date="2022-10-26T16:31:00Z">
         <w:r>
           <w:rPr>
             <w:rFonts w:ascii="Times New Roman" w:hAnsi="Times New Roman" w:cs="Times New Roman"/>
@@ -6272,7 +6392,7 @@
           <w:t>dietary health while reducing food-system carbon emissions</w:t>
         </w:r>
       </w:ins>
-      <w:ins w:id="203" w:author="Robinson, James (robins64)" w:date="2022-10-26T16:33:00Z">
+      <w:ins w:id="215" w:author="Robinson, James (robins64)" w:date="2022-10-26T16:33:00Z">
         <w:r>
           <w:rPr>
             <w:rFonts w:ascii="Times New Roman" w:hAnsi="Times New Roman" w:cs="Times New Roman"/>
@@ -6295,7 +6415,7 @@
         </w:r>
       </w:ins>
       <w:proofErr w:type="spellStart"/>
-      <w:ins w:id="204" w:author="Robinson, James (robins64)" w:date="2022-10-27T09:11:00Z">
+      <w:ins w:id="216" w:author="Robinson, James (robins64)" w:date="2022-10-27T09:11:00Z">
         <w:r>
           <w:rPr>
             <w:rFonts w:ascii="Times New Roman" w:hAnsi="Times New Roman" w:cs="Times New Roman"/>
@@ -6304,7 +6424,7 @@
         </w:r>
       </w:ins>
       <w:proofErr w:type="spellEnd"/>
-      <w:ins w:id="205" w:author="Robinson, James (robins64)" w:date="2022-10-27T09:12:00Z">
+      <w:ins w:id="217" w:author="Robinson, James (robins64)" w:date="2022-10-27T09:12:00Z">
         <w:r>
           <w:rPr>
             <w:rFonts w:ascii="Times New Roman" w:hAnsi="Times New Roman" w:cs="Times New Roman"/>
@@ -6312,7 +6432,7 @@
           <w:t xml:space="preserve"> et al. 2020</w:t>
         </w:r>
       </w:ins>
-      <w:ins w:id="206" w:author="Robinson, James (robins64)" w:date="2022-10-26T16:33:00Z">
+      <w:ins w:id="218" w:author="Robinson, James (robins64)" w:date="2022-10-26T16:33:00Z">
         <w:r>
           <w:rPr>
             <w:rFonts w:ascii="Times New Roman" w:hAnsi="Times New Roman" w:cs="Times New Roman"/>
@@ -6320,7 +6440,7 @@
           <w:t>)</w:t>
         </w:r>
       </w:ins>
-      <w:ins w:id="207" w:author="Robinson, James (robins64)" w:date="2022-10-26T16:31:00Z">
+      <w:ins w:id="219" w:author="Robinson, James (robins64)" w:date="2022-10-26T16:31:00Z">
         <w:r>
           <w:rPr>
             <w:rFonts w:ascii="Times New Roman" w:hAnsi="Times New Roman" w:cs="Times New Roman"/>
@@ -6328,7 +6448,7 @@
           <w:t xml:space="preserve">. </w:t>
         </w:r>
       </w:ins>
-      <w:ins w:id="208" w:author="Robinson, James (robins64)" w:date="2022-11-04T15:39:00Z">
+      <w:ins w:id="220" w:author="Robinson, James (robins64)" w:date="2022-11-04T15:39:00Z">
         <w:r>
           <w:rPr>
             <w:rFonts w:ascii="Times New Roman" w:hAnsi="Times New Roman" w:cs="Times New Roman"/>
@@ -6336,7 +6456,7 @@
           <w:t>However, i</w:t>
         </w:r>
       </w:ins>
-      <w:ins w:id="209" w:author="Robinson, James (robins64)" w:date="2022-10-26T16:31:00Z">
+      <w:ins w:id="221" w:author="Robinson, James (robins64)" w:date="2022-10-26T16:31:00Z">
         <w:r>
           <w:rPr>
             <w:rFonts w:ascii="Times New Roman" w:hAnsi="Times New Roman" w:cs="Times New Roman"/>
@@ -6344,7 +6464,7 @@
           <w:t>n the UK</w:t>
         </w:r>
       </w:ins>
-      <w:ins w:id="210" w:author="Robinson, James (robins64)" w:date="2022-10-26T16:32:00Z">
+      <w:ins w:id="222" w:author="Robinson, James (robins64)" w:date="2022-10-26T16:32:00Z">
         <w:r>
           <w:rPr>
             <w:rFonts w:ascii="Times New Roman" w:hAnsi="Times New Roman" w:cs="Times New Roman"/>
@@ -6352,7 +6472,7 @@
           <w:t xml:space="preserve">, </w:t>
         </w:r>
       </w:ins>
-      <w:ins w:id="211" w:author="Robinson, James (robins64)" w:date="2022-10-26T15:00:00Z">
+      <w:ins w:id="223" w:author="Robinson, James (robins64)" w:date="2022-10-26T15:00:00Z">
         <w:r>
           <w:rPr>
             <w:rFonts w:ascii="Times New Roman" w:hAnsi="Times New Roman" w:cs="Times New Roman"/>
@@ -6360,7 +6480,7 @@
           <w:t xml:space="preserve">seafood </w:t>
         </w:r>
       </w:ins>
-      <w:ins w:id="212" w:author="Robinson, James (robins64)" w:date="2022-10-26T15:02:00Z">
+      <w:ins w:id="224" w:author="Robinson, James (robins64)" w:date="2022-10-26T15:02:00Z">
         <w:r>
           <w:rPr>
             <w:rFonts w:ascii="Times New Roman" w:hAnsi="Times New Roman" w:cs="Times New Roman"/>
@@ -6368,7 +6488,7 @@
           <w:t xml:space="preserve">products </w:t>
         </w:r>
       </w:ins>
-      <w:ins w:id="213" w:author="Robinson, James (robins64)" w:date="2022-11-04T15:37:00Z">
+      <w:ins w:id="225" w:author="Robinson, James (robins64)" w:date="2022-11-04T15:37:00Z">
         <w:r>
           <w:rPr>
             <w:rFonts w:ascii="Times New Roman" w:hAnsi="Times New Roman" w:cs="Times New Roman"/>
@@ -6376,7 +6496,7 @@
           <w:t xml:space="preserve">are the most </w:t>
         </w:r>
       </w:ins>
-      <w:ins w:id="214" w:author="Robinson, James (robins64)" w:date="2022-11-04T15:43:00Z">
+      <w:ins w:id="226" w:author="Robinson, James (robins64)" w:date="2022-11-04T15:43:00Z">
         <w:r>
           <w:rPr>
             <w:rFonts w:ascii="Times New Roman" w:hAnsi="Times New Roman" w:cs="Times New Roman"/>
@@ -6384,7 +6504,7 @@
           <w:t>high-value</w:t>
         </w:r>
       </w:ins>
-      <w:ins w:id="215" w:author="Robinson, James (robins64)" w:date="2022-11-04T15:37:00Z">
+      <w:ins w:id="227" w:author="Robinson, James (robins64)" w:date="2022-11-04T15:37:00Z">
         <w:r>
           <w:rPr>
             <w:rFonts w:ascii="Times New Roman" w:hAnsi="Times New Roman" w:cs="Times New Roman"/>
@@ -6392,7 +6512,7 @@
           <w:t xml:space="preserve"> protein food, above red meat</w:t>
         </w:r>
       </w:ins>
-      <w:ins w:id="216" w:author="Robinson, James (robins64)" w:date="2022-11-04T15:38:00Z">
+      <w:ins w:id="228" w:author="Robinson, James (robins64)" w:date="2022-11-04T15:38:00Z">
         <w:r>
           <w:rPr>
             <w:rFonts w:ascii="Times New Roman" w:hAnsi="Times New Roman" w:cs="Times New Roman"/>
@@ -6400,7 +6520,7 @@
           <w:t xml:space="preserve"> and chicken</w:t>
         </w:r>
       </w:ins>
-      <w:ins w:id="217" w:author="Robinson, James (robins64)" w:date="2022-11-04T15:51:00Z">
+      <w:ins w:id="229" w:author="Robinson, James (robins64)" w:date="2022-11-04T15:51:00Z">
         <w:r>
           <w:rPr>
             <w:rFonts w:ascii="Times New Roman" w:hAnsi="Times New Roman" w:cs="Times New Roman"/>
@@ -6408,7 +6528,7 @@
           <w:t xml:space="preserve"> (</w:t>
         </w:r>
       </w:ins>
-      <w:ins w:id="218" w:author="Robinson, James (robins64)" w:date="2022-11-04T16:11:00Z">
+      <w:ins w:id="230" w:author="Robinson, James (robins64)" w:date="2022-11-04T16:11:00Z">
         <w:r>
           <w:rPr>
             <w:rFonts w:ascii="Times New Roman" w:hAnsi="Times New Roman" w:cs="Times New Roman"/>
@@ -6418,7 +6538,7 @@
           <w:t>Watson</w:t>
         </w:r>
       </w:ins>
-      <w:ins w:id="219" w:author="Robinson, James (robins64)" w:date="2022-11-04T15:51:00Z">
+      <w:ins w:id="231" w:author="Robinson, James (robins64)" w:date="2022-11-04T15:51:00Z">
         <w:r>
           <w:rPr>
             <w:rFonts w:ascii="Times New Roman" w:hAnsi="Times New Roman" w:cs="Times New Roman"/>
@@ -6428,7 +6548,7 @@
           <w:t xml:space="preserve"> 202</w:t>
         </w:r>
       </w:ins>
-      <w:ins w:id="220" w:author="Robinson, James (robins64)" w:date="2022-11-04T16:11:00Z">
+      <w:ins w:id="232" w:author="Robinson, James (robins64)" w:date="2022-11-04T16:11:00Z">
         <w:r>
           <w:rPr>
             <w:rFonts w:ascii="Times New Roman" w:hAnsi="Times New Roman" w:cs="Times New Roman"/>
@@ -6438,7 +6558,7 @@
           <w:t>1</w:t>
         </w:r>
       </w:ins>
-      <w:ins w:id="221" w:author="Robinson, James (robins64)" w:date="2022-11-04T15:51:00Z">
+      <w:ins w:id="233" w:author="Robinson, James (robins64)" w:date="2022-11-04T15:51:00Z">
         <w:r>
           <w:rPr>
             <w:rFonts w:ascii="Times New Roman" w:hAnsi="Times New Roman" w:cs="Times New Roman"/>
@@ -6448,7 +6568,7 @@
           <w:t>)</w:t>
         </w:r>
       </w:ins>
-      <w:ins w:id="222" w:author="Robinson, James (robins64)" w:date="2022-11-04T15:43:00Z">
+      <w:ins w:id="234" w:author="Robinson, James (robins64)" w:date="2022-11-04T15:43:00Z">
         <w:r>
           <w:rPr>
             <w:rFonts w:ascii="Times New Roman" w:hAnsi="Times New Roman" w:cs="Times New Roman"/>
@@ -6456,7 +6576,7 @@
           <w:t xml:space="preserve">, </w:t>
         </w:r>
       </w:ins>
-      <w:ins w:id="223" w:author="Robinson, James (robins64)" w:date="2022-11-04T15:45:00Z">
+      <w:ins w:id="235" w:author="Robinson, James (robins64)" w:date="2022-11-04T15:45:00Z">
         <w:r>
           <w:rPr>
             <w:rFonts w:ascii="Times New Roman" w:hAnsi="Times New Roman" w:cs="Times New Roman"/>
@@ -6464,7 +6584,7 @@
           <w:t xml:space="preserve">while </w:t>
         </w:r>
       </w:ins>
-      <w:ins w:id="224" w:author="Robinson, James (robins64)" w:date="2022-11-04T15:49:00Z">
+      <w:ins w:id="236" w:author="Robinson, James (robins64)" w:date="2022-11-04T15:49:00Z">
         <w:r>
           <w:rPr>
             <w:rFonts w:ascii="Times New Roman" w:hAnsi="Times New Roman" w:cs="Times New Roman"/>
@@ -6472,7 +6592,7 @@
           <w:t xml:space="preserve">seafood </w:t>
         </w:r>
       </w:ins>
-      <w:ins w:id="225" w:author="Robinson, James (robins64)" w:date="2022-11-04T15:45:00Z">
+      <w:ins w:id="237" w:author="Robinson, James (robins64)" w:date="2022-11-04T15:45:00Z">
         <w:r>
           <w:rPr>
             <w:rFonts w:ascii="Times New Roman" w:hAnsi="Times New Roman" w:cs="Times New Roman"/>
@@ -6480,7 +6600,7 @@
           <w:t xml:space="preserve">retail prices increased by </w:t>
         </w:r>
       </w:ins>
-      <w:ins w:id="226" w:author="Robinson, James (robins64)" w:date="2022-11-04T15:49:00Z">
+      <w:ins w:id="238" w:author="Robinson, James (robins64)" w:date="2022-11-04T15:49:00Z">
         <w:r>
           <w:rPr>
             <w:rFonts w:ascii="Times New Roman" w:hAnsi="Times New Roman" w:cs="Times New Roman"/>
@@ -6488,7 +6608,7 @@
           <w:t xml:space="preserve">31% </w:t>
         </w:r>
       </w:ins>
-      <w:ins w:id="227" w:author="Robinson, James (robins64)" w:date="2022-11-04T15:45:00Z">
+      <w:ins w:id="239" w:author="Robinson, James (robins64)" w:date="2022-11-04T15:45:00Z">
         <w:r>
           <w:rPr>
             <w:rFonts w:ascii="Times New Roman" w:hAnsi="Times New Roman" w:cs="Times New Roman"/>
@@ -6496,7 +6616,7 @@
           <w:t>from 201</w:t>
         </w:r>
       </w:ins>
-      <w:ins w:id="228" w:author="Robinson, James (robins64)" w:date="2022-11-04T15:49:00Z">
+      <w:ins w:id="240" w:author="Robinson, James (robins64)" w:date="2022-11-04T15:49:00Z">
         <w:r>
           <w:rPr>
             <w:rFonts w:ascii="Times New Roman" w:hAnsi="Times New Roman" w:cs="Times New Roman"/>
@@ -6504,7 +6624,7 @@
           <w:t>0</w:t>
         </w:r>
       </w:ins>
-      <w:ins w:id="229" w:author="Robinson, James (robins64)" w:date="2022-11-04T15:45:00Z">
+      <w:ins w:id="241" w:author="Robinson, James (robins64)" w:date="2022-11-04T15:45:00Z">
         <w:r>
           <w:rPr>
             <w:rFonts w:ascii="Times New Roman" w:hAnsi="Times New Roman" w:cs="Times New Roman"/>
@@ -6512,7 +6632,7 @@
           <w:t xml:space="preserve"> to 202</w:t>
         </w:r>
       </w:ins>
-      <w:ins w:id="230" w:author="Robinson, James (robins64)" w:date="2022-11-04T15:49:00Z">
+      <w:ins w:id="242" w:author="Robinson, James (robins64)" w:date="2022-11-04T15:49:00Z">
         <w:r>
           <w:rPr>
             <w:rFonts w:ascii="Times New Roman" w:hAnsi="Times New Roman" w:cs="Times New Roman"/>
@@ -6520,7 +6640,7 @@
           <w:t xml:space="preserve">0, </w:t>
         </w:r>
       </w:ins>
-      <w:ins w:id="231" w:author="Robinson, James (robins64)" w:date="2022-11-04T15:56:00Z">
+      <w:ins w:id="243" w:author="Robinson, James (robins64)" w:date="2022-11-04T15:56:00Z">
         <w:r>
           <w:rPr>
             <w:rFonts w:ascii="Times New Roman" w:hAnsi="Times New Roman" w:cs="Times New Roman"/>
@@ -6528,7 +6648,7 @@
           <w:t>exceeding</w:t>
         </w:r>
       </w:ins>
-      <w:ins w:id="232" w:author="Robinson, James (robins64)" w:date="2022-11-04T15:49:00Z">
+      <w:ins w:id="244" w:author="Robinson, James (robins64)" w:date="2022-11-04T15:49:00Z">
         <w:r>
           <w:rPr>
             <w:rFonts w:ascii="Times New Roman" w:hAnsi="Times New Roman" w:cs="Times New Roman"/>
@@ -6536,7 +6656,7 @@
           <w:t xml:space="preserve"> </w:t>
         </w:r>
       </w:ins>
-      <w:ins w:id="233" w:author="Robinson, James (robins64)" w:date="2022-11-04T15:57:00Z">
+      <w:ins w:id="245" w:author="Robinson, James (robins64)" w:date="2022-11-04T15:57:00Z">
         <w:r>
           <w:rPr>
             <w:rFonts w:ascii="Times New Roman" w:hAnsi="Times New Roman" w:cs="Times New Roman"/>
@@ -6544,7 +6664,7 @@
           <w:t xml:space="preserve">general </w:t>
         </w:r>
       </w:ins>
-      <w:ins w:id="234" w:author="Robinson, James (robins64)" w:date="2022-11-04T15:49:00Z">
+      <w:ins w:id="246" w:author="Robinson, James (robins64)" w:date="2022-11-04T15:49:00Z">
         <w:r>
           <w:rPr>
             <w:rFonts w:ascii="Times New Roman" w:hAnsi="Times New Roman" w:cs="Times New Roman"/>
@@ -6552,7 +6672,7 @@
           <w:t>inflation (21%</w:t>
         </w:r>
       </w:ins>
-      <w:ins w:id="235" w:author="Robinson, James (robins64)" w:date="2022-11-04T15:57:00Z">
+      <w:ins w:id="247" w:author="Robinson, James (robins64)" w:date="2022-11-04T15:57:00Z">
         <w:r>
           <w:rPr>
             <w:rFonts w:ascii="Times New Roman" w:hAnsi="Times New Roman" w:cs="Times New Roman"/>
@@ -6560,7 +6680,7 @@
           <w:t>, Consumer Price Index</w:t>
         </w:r>
       </w:ins>
-      <w:ins w:id="236" w:author="Robinson, James (robins64)" w:date="2022-11-04T15:49:00Z">
+      <w:ins w:id="248" w:author="Robinson, James (robins64)" w:date="2022-11-04T15:49:00Z">
         <w:r>
           <w:rPr>
             <w:rFonts w:ascii="Times New Roman" w:hAnsi="Times New Roman" w:cs="Times New Roman"/>
@@ -6568,7 +6688,7 @@
           <w:t>) and terrestrial meat (11%)</w:t>
         </w:r>
       </w:ins>
-      <w:ins w:id="237" w:author="Robinson, James (robins64)" w:date="2022-11-04T15:52:00Z">
+      <w:ins w:id="249" w:author="Robinson, James (robins64)" w:date="2022-11-04T15:52:00Z">
         <w:r>
           <w:rPr>
             <w:rFonts w:ascii="Times New Roman" w:hAnsi="Times New Roman" w:cs="Times New Roman"/>
@@ -6576,7 +6696,7 @@
           <w:t xml:space="preserve"> (Department for Environment, Food and Rural Affairs 2022)</w:t>
         </w:r>
       </w:ins>
-      <w:ins w:id="238" w:author="Robinson, James (robins64)" w:date="2022-11-04T15:45:00Z">
+      <w:ins w:id="250" w:author="Robinson, James (robins64)" w:date="2022-11-04T15:45:00Z">
         <w:r>
           <w:rPr>
             <w:rFonts w:ascii="Times New Roman" w:hAnsi="Times New Roman" w:cs="Times New Roman"/>
@@ -6584,7 +6704,7 @@
           <w:t xml:space="preserve">. This </w:t>
         </w:r>
       </w:ins>
-      <w:ins w:id="239" w:author="Robinson, James (robins64)" w:date="2022-11-04T15:58:00Z">
+      <w:ins w:id="251" w:author="Robinson, James (robins64)" w:date="2022-11-04T15:58:00Z">
         <w:r>
           <w:rPr>
             <w:rFonts w:ascii="Times New Roman" w:hAnsi="Times New Roman" w:cs="Times New Roman"/>
@@ -6592,7 +6712,7 @@
           <w:t xml:space="preserve">likely contributes to </w:t>
         </w:r>
       </w:ins>
-      <w:ins w:id="240" w:author="Robinson, James (robins64)" w:date="2022-11-04T15:45:00Z">
+      <w:ins w:id="252" w:author="Robinson, James (robins64)" w:date="2022-11-04T15:45:00Z">
         <w:r>
           <w:rPr>
             <w:rFonts w:ascii="Times New Roman" w:hAnsi="Times New Roman" w:cs="Times New Roman"/>
@@ -6600,7 +6720,7 @@
           <w:t xml:space="preserve">long-term declines </w:t>
         </w:r>
       </w:ins>
-      <w:ins w:id="241" w:author="Robinson, James (robins64)" w:date="2022-11-04T15:46:00Z">
+      <w:ins w:id="253" w:author="Robinson, James (robins64)" w:date="2022-11-04T15:46:00Z">
         <w:r>
           <w:rPr>
             <w:rFonts w:ascii="Times New Roman" w:hAnsi="Times New Roman" w:cs="Times New Roman"/>
@@ -6608,7 +6728,7 @@
           <w:t xml:space="preserve">in </w:t>
         </w:r>
       </w:ins>
-      <w:ins w:id="242" w:author="Robinson, James (robins64)" w:date="2022-11-04T15:44:00Z">
+      <w:ins w:id="254" w:author="Robinson, James (robins64)" w:date="2022-11-04T15:44:00Z">
         <w:r>
           <w:rPr>
             <w:rFonts w:ascii="Times New Roman" w:hAnsi="Times New Roman" w:cs="Times New Roman"/>
@@ -6616,7 +6736,7 @@
           <w:t>seafood consumption</w:t>
         </w:r>
       </w:ins>
-      <w:ins w:id="243" w:author="Robinson, James (robins64)" w:date="2022-11-04T15:46:00Z">
+      <w:ins w:id="255" w:author="Robinson, James (robins64)" w:date="2022-11-04T15:46:00Z">
         <w:r>
           <w:rPr>
             <w:rFonts w:ascii="Times New Roman" w:hAnsi="Times New Roman" w:cs="Times New Roman"/>
@@ -6624,7 +6744,7 @@
           <w:t>, particularly for poorer</w:t>
         </w:r>
       </w:ins>
-      <w:ins w:id="244" w:author="Robinson, James (robins64)" w:date="2022-11-04T15:44:00Z">
+      <w:ins w:id="256" w:author="Robinson, James (robins64)" w:date="2022-11-04T15:44:00Z">
         <w:r>
           <w:rPr>
             <w:rFonts w:ascii="Times New Roman" w:hAnsi="Times New Roman" w:cs="Times New Roman"/>
@@ -6632,7 +6752,7 @@
           <w:t xml:space="preserve"> </w:t>
         </w:r>
       </w:ins>
-      <w:ins w:id="245" w:author="Robinson, James (robins64)" w:date="2022-11-04T15:46:00Z">
+      <w:ins w:id="257" w:author="Robinson, James (robins64)" w:date="2022-11-04T15:46:00Z">
         <w:r>
           <w:rPr>
             <w:rFonts w:ascii="Times New Roman" w:hAnsi="Times New Roman" w:cs="Times New Roman"/>
@@ -6640,7 +6760,7 @@
           <w:t>households and younger age groups</w:t>
         </w:r>
       </w:ins>
-      <w:ins w:id="246" w:author="Robinson, James (robins64)" w:date="2022-11-04T15:51:00Z">
+      <w:ins w:id="258" w:author="Robinson, James (robins64)" w:date="2022-11-04T15:51:00Z">
         <w:r>
           <w:rPr>
             <w:rFonts w:ascii="Times New Roman" w:hAnsi="Times New Roman" w:cs="Times New Roman"/>
@@ -6648,7 +6768,7 @@
           <w:t xml:space="preserve"> (</w:t>
         </w:r>
       </w:ins>
-      <w:ins w:id="247" w:author="Robinson, James (robins64)" w:date="2022-11-04T16:09:00Z">
+      <w:ins w:id="259" w:author="Robinson, James (robins64)" w:date="2022-11-04T16:09:00Z">
         <w:r>
           <w:rPr>
             <w:rFonts w:ascii="Times New Roman" w:hAnsi="Times New Roman" w:cs="Times New Roman"/>
@@ -6658,7 +6778,7 @@
           <w:t>Watson</w:t>
         </w:r>
       </w:ins>
-      <w:ins w:id="248" w:author="Robinson, James (robins64)" w:date="2022-11-04T15:51:00Z">
+      <w:ins w:id="260" w:author="Robinson, James (robins64)" w:date="2022-11-04T15:51:00Z">
         <w:r>
           <w:rPr>
             <w:rFonts w:ascii="Times New Roman" w:hAnsi="Times New Roman" w:cs="Times New Roman"/>
@@ -6668,7 +6788,7 @@
           <w:t xml:space="preserve"> 202</w:t>
         </w:r>
       </w:ins>
-      <w:ins w:id="249" w:author="Robinson, James (robins64)" w:date="2022-11-04T16:09:00Z">
+      <w:ins w:id="261" w:author="Robinson, James (robins64)" w:date="2022-11-04T16:09:00Z">
         <w:r>
           <w:rPr>
             <w:rFonts w:ascii="Times New Roman" w:hAnsi="Times New Roman" w:cs="Times New Roman"/>
@@ -6678,7 +6798,7 @@
           <w:t>1</w:t>
         </w:r>
       </w:ins>
-      <w:ins w:id="250" w:author="Robinson, James (robins64)" w:date="2022-11-04T16:11:00Z">
+      <w:ins w:id="262" w:author="Robinson, James (robins64)" w:date="2022-11-04T16:11:00Z">
         <w:r>
           <w:rPr>
             <w:rFonts w:ascii="Times New Roman" w:hAnsi="Times New Roman" w:cs="Times New Roman"/>
@@ -6688,7 +6808,7 @@
           <w:t>, 2022</w:t>
         </w:r>
       </w:ins>
-      <w:ins w:id="251" w:author="Robinson, James (robins64)" w:date="2022-11-04T15:51:00Z">
+      <w:ins w:id="263" w:author="Robinson, James (robins64)" w:date="2022-11-04T15:51:00Z">
         <w:r>
           <w:rPr>
             <w:rFonts w:ascii="Times New Roman" w:hAnsi="Times New Roman" w:cs="Times New Roman"/>
@@ -6698,7 +6818,7 @@
           <w:t>)</w:t>
         </w:r>
       </w:ins>
-      <w:ins w:id="252" w:author="Robinson, James (robins64)" w:date="2022-11-04T15:46:00Z">
+      <w:ins w:id="264" w:author="Robinson, James (robins64)" w:date="2022-11-04T15:46:00Z">
         <w:r>
           <w:rPr>
             <w:rFonts w:ascii="Times New Roman" w:hAnsi="Times New Roman" w:cs="Times New Roman"/>
@@ -6706,7 +6826,7 @@
           <w:t xml:space="preserve">. </w:t>
         </w:r>
       </w:ins>
-      <w:ins w:id="253" w:author="Robinson, James (robins64)" w:date="2022-11-04T15:59:00Z">
+      <w:ins w:id="265" w:author="Robinson, James (robins64)" w:date="2022-11-04T15:59:00Z">
         <w:r>
           <w:rPr>
             <w:rFonts w:ascii="Times New Roman" w:hAnsi="Times New Roman" w:cs="Times New Roman"/>
@@ -6714,7 +6834,7 @@
           <w:t>The UK’s c</w:t>
         </w:r>
       </w:ins>
-      <w:ins w:id="254" w:author="Robinson, James (robins64)" w:date="2022-11-04T15:54:00Z">
+      <w:ins w:id="266" w:author="Robinson, James (robins64)" w:date="2022-11-04T15:54:00Z">
         <w:r>
           <w:rPr>
             <w:rFonts w:ascii="Times New Roman" w:hAnsi="Times New Roman" w:cs="Times New Roman"/>
@@ -6722,7 +6842,7 @@
           <w:t xml:space="preserve">apacity </w:t>
         </w:r>
       </w:ins>
-      <w:ins w:id="255" w:author="Robinson, James (robins64)" w:date="2022-11-04T15:59:00Z">
+      <w:ins w:id="267" w:author="Robinson, James (robins64)" w:date="2022-11-04T15:59:00Z">
         <w:r>
           <w:rPr>
             <w:rFonts w:ascii="Times New Roman" w:hAnsi="Times New Roman" w:cs="Times New Roman"/>
@@ -6730,7 +6850,7 @@
           <w:t xml:space="preserve">to transition </w:t>
         </w:r>
       </w:ins>
-      <w:ins w:id="256" w:author="Robinson, James (robins64)" w:date="2022-11-04T15:55:00Z">
+      <w:ins w:id="268" w:author="Robinson, James (robins64)" w:date="2022-11-04T15:55:00Z">
         <w:r>
           <w:rPr>
             <w:rFonts w:ascii="Times New Roman" w:hAnsi="Times New Roman" w:cs="Times New Roman"/>
@@ -6738,7 +6858,7 @@
           <w:t>to</w:t>
         </w:r>
       </w:ins>
-      <w:ins w:id="257" w:author="Robinson, James (robins64)" w:date="2022-11-04T15:59:00Z">
+      <w:ins w:id="269" w:author="Robinson, James (robins64)" w:date="2022-11-04T15:59:00Z">
         <w:r>
           <w:rPr>
             <w:rFonts w:ascii="Times New Roman" w:hAnsi="Times New Roman" w:cs="Times New Roman"/>
@@ -6746,7 +6866,7 @@
           <w:t>wards</w:t>
         </w:r>
       </w:ins>
-      <w:ins w:id="258" w:author="Robinson, James (robins64)" w:date="2022-11-04T15:55:00Z">
+      <w:ins w:id="270" w:author="Robinson, James (robins64)" w:date="2022-11-04T15:55:00Z">
         <w:r>
           <w:rPr>
             <w:rFonts w:ascii="Times New Roman" w:hAnsi="Times New Roman" w:cs="Times New Roman"/>
@@ -6754,7 +6874,7 @@
           <w:t xml:space="preserve"> </w:t>
         </w:r>
       </w:ins>
-      <w:ins w:id="259" w:author="Robinson, James (robins64)" w:date="2022-11-04T15:47:00Z">
+      <w:ins w:id="271" w:author="Robinson, James (robins64)" w:date="2022-11-04T15:47:00Z">
         <w:r>
           <w:rPr>
             <w:rFonts w:ascii="Times New Roman" w:hAnsi="Times New Roman" w:cs="Times New Roman"/>
@@ -6762,7 +6882,7 @@
           <w:t xml:space="preserve">low-carbon animal-source foods </w:t>
         </w:r>
       </w:ins>
-      <w:ins w:id="260" w:author="Robinson, James (robins64)" w:date="2022-11-04T15:54:00Z">
+      <w:ins w:id="272" w:author="Robinson, James (robins64)" w:date="2022-11-04T15:54:00Z">
         <w:r>
           <w:rPr>
             <w:rFonts w:ascii="Times New Roman" w:hAnsi="Times New Roman" w:cs="Times New Roman"/>
@@ -6770,7 +6890,7 @@
           <w:t xml:space="preserve">is </w:t>
         </w:r>
       </w:ins>
-      <w:ins w:id="261" w:author="Robinson, James (robins64)" w:date="2022-11-04T15:59:00Z">
+      <w:ins w:id="273" w:author="Robinson, James (robins64)" w:date="2022-11-04T15:59:00Z">
         <w:r>
           <w:rPr>
             <w:rFonts w:ascii="Times New Roman" w:hAnsi="Times New Roman" w:cs="Times New Roman"/>
@@ -6778,7 +6898,7 @@
           <w:t>thus</w:t>
         </w:r>
       </w:ins>
-      <w:ins w:id="262" w:author="Robinson, James (robins64)" w:date="2022-11-04T15:58:00Z">
+      <w:ins w:id="274" w:author="Robinson, James (robins64)" w:date="2022-11-04T15:58:00Z">
         <w:r>
           <w:rPr>
             <w:rFonts w:ascii="Times New Roman" w:hAnsi="Times New Roman" w:cs="Times New Roman"/>
@@ -6786,7 +6906,7 @@
           <w:t xml:space="preserve"> </w:t>
         </w:r>
       </w:ins>
-      <w:ins w:id="263" w:author="Robinson, James (robins64)" w:date="2022-11-04T15:54:00Z">
+      <w:ins w:id="275" w:author="Robinson, James (robins64)" w:date="2022-11-04T15:54:00Z">
         <w:r>
           <w:rPr>
             <w:rFonts w:ascii="Times New Roman" w:hAnsi="Times New Roman" w:cs="Times New Roman"/>
@@ -6794,7 +6914,7 @@
           <w:t>limited by low affordability of desirable high-volume seafood, such as salmon</w:t>
         </w:r>
       </w:ins>
-      <w:ins w:id="264" w:author="Robinson, James (robins64)" w:date="2022-11-04T15:55:00Z">
+      <w:ins w:id="276" w:author="Robinson, James (robins64)" w:date="2022-11-04T15:55:00Z">
         <w:r>
           <w:rPr>
             <w:rFonts w:ascii="Times New Roman" w:hAnsi="Times New Roman" w:cs="Times New Roman"/>
@@ -6814,7 +6934,7 @@
           <w:t>and cod (£8.61/kg)</w:t>
         </w:r>
       </w:ins>
-      <w:ins w:id="265" w:author="Robinson, James (robins64)" w:date="2022-11-04T15:54:00Z">
+      <w:ins w:id="277" w:author="Robinson, James (robins64)" w:date="2022-11-04T15:54:00Z">
         <w:r>
           <w:rPr>
             <w:rFonts w:ascii="Times New Roman" w:hAnsi="Times New Roman" w:cs="Times New Roman"/>
@@ -6822,7 +6942,7 @@
           <w:t xml:space="preserve">, and </w:t>
         </w:r>
       </w:ins>
-      <w:ins w:id="266" w:author="Robinson, James (robins64)" w:date="2022-11-04T15:55:00Z">
+      <w:ins w:id="278" w:author="Robinson, James (robins64)" w:date="2022-11-04T15:55:00Z">
         <w:r>
           <w:rPr>
             <w:rFonts w:ascii="Times New Roman" w:hAnsi="Times New Roman" w:cs="Times New Roman"/>
@@ -6830,7 +6950,7 @@
           <w:t>lower appeal of more affordable products (</w:t>
         </w:r>
       </w:ins>
-      <w:ins w:id="267" w:author="Robinson, James (robins64)" w:date="2022-11-04T16:08:00Z">
+      <w:ins w:id="279" w:author="Robinson, James (robins64)" w:date="2022-11-04T16:08:00Z">
         <w:r>
           <w:rPr>
             <w:rFonts w:ascii="Times New Roman" w:hAnsi="Times New Roman" w:cs="Times New Roman"/>
@@ -6838,7 +6958,7 @@
           <w:t>~</w:t>
         </w:r>
       </w:ins>
-      <w:ins w:id="268" w:author="Robinson, James (robins64)" w:date="2022-11-04T15:55:00Z">
+      <w:ins w:id="280" w:author="Robinson, James (robins64)" w:date="2022-11-04T15:55:00Z">
         <w:r>
           <w:rPr>
             <w:rFonts w:ascii="Times New Roman" w:hAnsi="Times New Roman" w:cs="Times New Roman"/>
@@ -6846,7 +6966,7 @@
           <w:t>£5.6</w:t>
         </w:r>
       </w:ins>
-      <w:ins w:id="269" w:author="Robinson, James (robins64)" w:date="2022-11-04T16:08:00Z">
+      <w:ins w:id="281" w:author="Robinson, James (robins64)" w:date="2022-11-04T16:08:00Z">
         <w:r>
           <w:rPr>
             <w:rFonts w:ascii="Times New Roman" w:hAnsi="Times New Roman" w:cs="Times New Roman"/>
@@ -6854,7 +6974,7 @@
           <w:t>0</w:t>
         </w:r>
       </w:ins>
-      <w:ins w:id="270" w:author="Robinson, James (robins64)" w:date="2022-11-04T15:55:00Z">
+      <w:ins w:id="282" w:author="Robinson, James (robins64)" w:date="2022-11-04T15:55:00Z">
         <w:r>
           <w:rPr>
             <w:rFonts w:ascii="Times New Roman" w:hAnsi="Times New Roman" w:cs="Times New Roman"/>
@@ -6862,7 +6982,7 @@
           <w:t>/kg: Atlantic herring, farmed mussels).</w:t>
         </w:r>
       </w:ins>
-      <w:ins w:id="271" w:author="Robinson, James (robins64)" w:date="2022-11-04T15:56:00Z">
+      <w:ins w:id="283" w:author="Robinson, James (robins64)" w:date="2022-11-04T15:56:00Z">
         <w:r>
           <w:rPr>
             <w:rFonts w:ascii="Times New Roman" w:hAnsi="Times New Roman" w:cs="Times New Roman"/>
@@ -6870,7 +6990,7 @@
           <w:t xml:space="preserve"> </w:t>
         </w:r>
       </w:ins>
-      <w:ins w:id="272" w:author="Robinson, James (robins64)" w:date="2022-11-11T16:09:00Z">
+      <w:ins w:id="284" w:author="Robinson, James (robins64)" w:date="2022-11-11T16:09:00Z">
         <w:r>
           <w:rPr>
             <w:rFonts w:ascii="Times New Roman" w:hAnsi="Times New Roman" w:cs="Times New Roman"/>
@@ -6885,7 +7005,7 @@
           <w:t xml:space="preserve">availability of nutritious, low emission products that offer consumers value for money compared to other proteins. This could be incentivised directly through increased production of low cost species, but also indirectly through food labelling, education campaigns, and </w:t>
         </w:r>
       </w:ins>
-      <w:ins w:id="273" w:author="Robinson, James (robins64)" w:date="2022-10-27T09:10:00Z">
+      <w:ins w:id="285" w:author="Robinson, James (robins64)" w:date="2022-10-27T09:10:00Z">
         <w:r>
           <w:rPr>
             <w:rFonts w:ascii="Times New Roman" w:hAnsi="Times New Roman" w:cs="Times New Roman"/>
@@ -6893,7 +7013,7 @@
           <w:t>taxation</w:t>
         </w:r>
       </w:ins>
-      <w:ins w:id="274" w:author="Robinson, James (robins64)" w:date="2022-10-27T09:11:00Z">
+      <w:ins w:id="286" w:author="Robinson, James (robins64)" w:date="2022-10-27T09:11:00Z">
         <w:r>
           <w:rPr>
             <w:rFonts w:ascii="Times New Roman" w:hAnsi="Times New Roman" w:cs="Times New Roman"/>
@@ -6915,7 +7035,7 @@
           <w:t xml:space="preserve"> et al. 202</w:t>
         </w:r>
       </w:ins>
-      <w:ins w:id="275" w:author="Robinson, James (robins64)" w:date="2022-11-04T16:03:00Z">
+      <w:ins w:id="287" w:author="Robinson, James (robins64)" w:date="2022-11-04T16:03:00Z">
         <w:r>
           <w:rPr>
             <w:rFonts w:ascii="Times New Roman" w:hAnsi="Times New Roman" w:cs="Times New Roman"/>
@@ -6923,7 +7043,7 @@
           <w:t>1</w:t>
         </w:r>
       </w:ins>
-      <w:ins w:id="276" w:author="Robinson, James (robins64)" w:date="2022-10-27T09:11:00Z">
+      <w:ins w:id="288" w:author="Robinson, James (robins64)" w:date="2022-10-27T09:11:00Z">
         <w:r>
           <w:rPr>
             <w:rFonts w:ascii="Times New Roman" w:hAnsi="Times New Roman" w:cs="Times New Roman"/>
@@ -6935,7 +7055,7 @@
     <w:p>
       <w:pPr>
         <w:rPr>
-          <w:ins w:id="277" w:author="Robinson, James (robins64)" w:date="2022-10-26T16:22:00Z"/>
+          <w:ins w:id="289" w:author="Robinson, James (robins64)" w:date="2022-10-26T16:22:00Z"/>
           <w:rFonts w:ascii="Times New Roman" w:hAnsi="Times New Roman" w:cs="Times New Roman"/>
         </w:rPr>
       </w:pPr>
@@ -7055,7 +7175,7 @@
         </w:rPr>
         <w:t xml:space="preserve">, healthy foods. </w:t>
       </w:r>
-      <w:ins w:id="278" w:author="Robinson, James (robins64)" w:date="2022-10-12T15:19:00Z">
+      <w:ins w:id="290" w:author="Robinson, James (robins64)" w:date="2022-10-12T15:19:00Z">
         <w:r>
           <w:rPr>
             <w:rFonts w:ascii="Times New Roman" w:hAnsi="Times New Roman" w:cs="Times New Roman"/>
@@ -7063,7 +7183,7 @@
           <w:t xml:space="preserve">Information on </w:t>
         </w:r>
       </w:ins>
-      <w:ins w:id="279" w:author="Robinson, James (robins64)" w:date="2022-10-12T15:21:00Z">
+      <w:ins w:id="291" w:author="Robinson, James (robins64)" w:date="2022-10-12T15:21:00Z">
         <w:r>
           <w:rPr>
             <w:rFonts w:ascii="Times New Roman" w:hAnsi="Times New Roman" w:cs="Times New Roman"/>
@@ -7071,7 +7191,7 @@
           <w:t xml:space="preserve">long-term patterns in </w:t>
         </w:r>
       </w:ins>
-      <w:ins w:id="280" w:author="Robinson, James (robins64)" w:date="2022-10-12T15:19:00Z">
+      <w:ins w:id="292" w:author="Robinson, James (robins64)" w:date="2022-10-12T15:19:00Z">
         <w:r>
           <w:rPr>
             <w:rFonts w:ascii="Times New Roman" w:hAnsi="Times New Roman" w:cs="Times New Roman"/>
@@ -7079,7 +7199,7 @@
           <w:t>supply, affordability, sustainability</w:t>
         </w:r>
       </w:ins>
-      <w:ins w:id="281" w:author="Maire, Eva" w:date="2022-10-15T11:11:00Z">
+      <w:ins w:id="293" w:author="Maire, Eva" w:date="2022-10-15T11:11:00Z">
         <w:r>
           <w:rPr>
             <w:rFonts w:ascii="Times New Roman" w:hAnsi="Times New Roman" w:cs="Times New Roman"/>
@@ -7087,7 +7207,7 @@
           <w:t>,</w:t>
         </w:r>
       </w:ins>
-      <w:ins w:id="282" w:author="Robinson, James (robins64)" w:date="2022-10-12T15:19:00Z">
+      <w:ins w:id="294" w:author="Robinson, James (robins64)" w:date="2022-10-12T15:19:00Z">
         <w:r>
           <w:rPr>
             <w:rFonts w:ascii="Times New Roman" w:hAnsi="Times New Roman" w:cs="Times New Roman"/>
@@ -7095,7 +7215,7 @@
           <w:t xml:space="preserve"> and consumption </w:t>
         </w:r>
       </w:ins>
-      <w:ins w:id="283" w:author="Robinson, James (robins64)" w:date="2022-10-12T15:21:00Z">
+      <w:ins w:id="295" w:author="Robinson, James (robins64)" w:date="2022-10-12T15:21:00Z">
         <w:r>
           <w:rPr>
             <w:rFonts w:ascii="Times New Roman" w:hAnsi="Times New Roman" w:cs="Times New Roman"/>
@@ -7103,7 +7223,7 @@
           <w:t xml:space="preserve">will develop </w:t>
         </w:r>
       </w:ins>
-      <w:ins w:id="284" w:author="Robinson, James (robins64)" w:date="2022-10-12T15:22:00Z">
+      <w:ins w:id="296" w:author="Robinson, James (robins64)" w:date="2022-10-12T15:22:00Z">
         <w:r>
           <w:rPr>
             <w:rFonts w:ascii="Times New Roman" w:hAnsi="Times New Roman" w:cs="Times New Roman"/>
@@ -7111,7 +7231,7 @@
           <w:t xml:space="preserve">deeper </w:t>
         </w:r>
       </w:ins>
-      <w:ins w:id="285" w:author="Robinson, James (robins64)" w:date="2022-10-12T15:21:00Z">
+      <w:ins w:id="297" w:author="Robinson, James (robins64)" w:date="2022-10-12T15:21:00Z">
         <w:r>
           <w:rPr>
             <w:rFonts w:ascii="Times New Roman" w:hAnsi="Times New Roman" w:cs="Times New Roman"/>
@@ -7119,7 +7239,7 @@
           <w:t xml:space="preserve">understanding of </w:t>
         </w:r>
       </w:ins>
-      <w:ins w:id="286" w:author="Robinson, James (robins64)" w:date="2022-10-12T15:22:00Z">
+      <w:ins w:id="298" w:author="Robinson, James (robins64)" w:date="2022-10-12T15:22:00Z">
         <w:r>
           <w:rPr>
             <w:rFonts w:ascii="Times New Roman" w:hAnsi="Times New Roman" w:cs="Times New Roman"/>
@@ -7127,7 +7247,7 @@
           <w:t xml:space="preserve">the </w:t>
         </w:r>
       </w:ins>
-      <w:ins w:id="287" w:author="Robinson, James (robins64)" w:date="2022-10-12T15:21:00Z">
+      <w:ins w:id="299" w:author="Robinson, James (robins64)" w:date="2022-10-12T15:21:00Z">
         <w:r>
           <w:rPr>
             <w:rFonts w:ascii="Times New Roman" w:hAnsi="Times New Roman" w:cs="Times New Roman"/>
@@ -7135,7 +7255,7 @@
           <w:t xml:space="preserve">drivers of seafood </w:t>
         </w:r>
       </w:ins>
-      <w:ins w:id="288" w:author="Robinson, James (robins64)" w:date="2022-10-12T15:22:00Z">
+      <w:ins w:id="300" w:author="Robinson, James (robins64)" w:date="2022-10-12T15:22:00Z">
         <w:r>
           <w:rPr>
             <w:rFonts w:ascii="Times New Roman" w:hAnsi="Times New Roman" w:cs="Times New Roman"/>
@@ -7143,7 +7263,7 @@
           <w:t>systems</w:t>
         </w:r>
       </w:ins>
-      <w:ins w:id="289" w:author="Robinson, James (robins64)" w:date="2022-10-12T15:20:00Z">
+      <w:ins w:id="301" w:author="Robinson, James (robins64)" w:date="2022-10-12T15:20:00Z">
         <w:r>
           <w:rPr>
             <w:rFonts w:ascii="Times New Roman" w:hAnsi="Times New Roman" w:cs="Times New Roman"/>
@@ -7151,7 +7271,7 @@
           <w:t xml:space="preserve">, </w:t>
         </w:r>
       </w:ins>
-      <w:ins w:id="290" w:author="Robinson, James (robins64)" w:date="2022-10-12T15:22:00Z">
+      <w:ins w:id="302" w:author="Robinson, James (robins64)" w:date="2022-10-12T15:22:00Z">
         <w:r>
           <w:rPr>
             <w:rFonts w:ascii="Times New Roman" w:hAnsi="Times New Roman" w:cs="Times New Roman"/>
@@ -7159,7 +7279,7 @@
           <w:t xml:space="preserve">and thus inform </w:t>
         </w:r>
       </w:ins>
-      <w:ins w:id="291" w:author="Robinson, James (robins64)" w:date="2022-10-12T15:23:00Z">
+      <w:ins w:id="303" w:author="Robinson, James (robins64)" w:date="2022-10-12T15:23:00Z">
         <w:r>
           <w:rPr>
             <w:rFonts w:ascii="Times New Roman" w:hAnsi="Times New Roman" w:cs="Times New Roman"/>
@@ -7167,7 +7287,7 @@
           <w:t>efforts to</w:t>
         </w:r>
       </w:ins>
-      <w:ins w:id="292" w:author="Robinson, James (robins64)" w:date="2022-10-12T15:22:00Z">
+      <w:ins w:id="304" w:author="Robinson, James (robins64)" w:date="2022-10-12T15:22:00Z">
         <w:r>
           <w:rPr>
             <w:rFonts w:ascii="Times New Roman" w:hAnsi="Times New Roman" w:cs="Times New Roman"/>
@@ -7175,7 +7295,7 @@
           <w:t xml:space="preserve"> promote </w:t>
         </w:r>
       </w:ins>
-      <w:ins w:id="293" w:author="Robinson, James (robins64)" w:date="2022-10-12T15:20:00Z">
+      <w:ins w:id="305" w:author="Robinson, James (robins64)" w:date="2022-10-12T15:20:00Z">
         <w:r>
           <w:rPr>
             <w:rFonts w:ascii="Times New Roman" w:hAnsi="Times New Roman" w:cs="Times New Roman"/>
@@ -7183,7 +7303,7 @@
           <w:t>low-emissions</w:t>
         </w:r>
       </w:ins>
-      <w:ins w:id="294" w:author="Robinson, James (robins64)" w:date="2022-10-12T15:21:00Z">
+      <w:ins w:id="306" w:author="Robinson, James (robins64)" w:date="2022-10-12T15:21:00Z">
         <w:r>
           <w:rPr>
             <w:rFonts w:ascii="Times New Roman" w:hAnsi="Times New Roman" w:cs="Times New Roman"/>
@@ -7191,7 +7311,7 @@
           <w:t xml:space="preserve"> seafood </w:t>
         </w:r>
       </w:ins>
-      <w:ins w:id="295" w:author="Robinson, James (robins64)" w:date="2022-10-27T10:33:00Z">
+      <w:ins w:id="307" w:author="Robinson, James (robins64)" w:date="2022-10-27T10:33:00Z">
         <w:r>
           <w:rPr>
             <w:rFonts w:ascii="Times New Roman" w:hAnsi="Times New Roman" w:cs="Times New Roman"/>
@@ -7199,7 +7319,7 @@
           <w:t>consumption</w:t>
         </w:r>
       </w:ins>
-      <w:ins w:id="296" w:author="Robinson, James (robins64)" w:date="2022-10-12T15:21:00Z">
+      <w:ins w:id="308" w:author="Robinson, James (robins64)" w:date="2022-10-12T15:21:00Z">
         <w:r>
           <w:rPr>
             <w:rFonts w:ascii="Times New Roman" w:hAnsi="Times New Roman" w:cs="Times New Roman"/>
@@ -7465,7 +7585,7 @@
     <w:p>
       <w:pPr>
         <w:rPr>
-          <w:ins w:id="297" w:author="Robinson, James (robins64)" w:date="2022-11-09T11:34:00Z"/>
+          <w:ins w:id="309" w:author="Robinson, James (robins64)" w:date="2022-11-09T11:34:00Z"/>
           <w:rFonts w:ascii="Times New Roman" w:hAnsi="Times New Roman" w:cs="Times New Roman"/>
         </w:rPr>
       </w:pPr>
@@ -7501,7 +7621,7 @@
         </w:rPr>
         <w:t>-eq). A seafood product was one species produced by a specific production method (e.g. capture: longline, trap, trawl; farmed: pond, cage, net pen), and each species-method combination had median values and lower and upper limits of carbon emissions (25th and 75th quantiles). In cases where production was heavily skewed towards certain production systems, those systems were selected for inclusion in further analysis, excluding uncommon production methods (e.g. recirculating systems producing Atlantic salmon). These data were used to generate the range of expected greenhouse gas emissions produced by wild and farmed seafood products (Table S1). Most species</w:t>
       </w:r>
-      <w:ins w:id="298" w:author="Maire, Eva" w:date="2022-10-15T11:13:00Z">
+      <w:ins w:id="310" w:author="Maire, Eva" w:date="2022-10-15T11:13:00Z">
         <w:r>
           <w:rPr>
             <w:rFonts w:ascii="Times New Roman" w:hAnsi="Times New Roman" w:cs="Times New Roman"/>
@@ -7509,7 +7629,7 @@
           <w:t xml:space="preserve"> </w:t>
         </w:r>
       </w:ins>
-      <w:del w:id="299" w:author="Maire, Eva" w:date="2022-10-15T11:13:00Z">
+      <w:del w:id="311" w:author="Maire, Eva" w:date="2022-10-15T11:13:00Z">
         <w:r>
           <w:rPr>
             <w:rFonts w:ascii="Times New Roman" w:hAnsi="Times New Roman" w:cs="Times New Roman"/>
@@ -7557,7 +7677,7 @@
         </w:rPr>
         <w:t>) (n = 10 seafood groups) (Table S1). These values capture the range in species-level</w:t>
       </w:r>
-      <w:ins w:id="300" w:author="Robinson, James (robins64)" w:date="2022-11-11T16:06:00Z">
+      <w:ins w:id="312" w:author="Robinson, James (robins64)" w:date="2022-11-11T16:06:00Z">
         <w:r>
           <w:rPr>
             <w:rFonts w:ascii="Times New Roman" w:hAnsi="Times New Roman" w:cs="Times New Roman"/>
@@ -7575,7 +7695,7 @@
     <w:p>
       <w:pPr>
         <w:rPr>
-          <w:ins w:id="301" w:author="Robinson, James (robins64)" w:date="2022-11-09T11:34:00Z"/>
+          <w:ins w:id="313" w:author="Robinson, James (robins64)" w:date="2022-11-09T11:34:00Z"/>
           <w:rFonts w:ascii="Times New Roman" w:hAnsi="Times New Roman" w:cs="Times New Roman"/>
         </w:rPr>
       </w:pPr>
@@ -7583,7 +7703,7 @@
     <w:p>
       <w:pPr>
         <w:rPr>
-          <w:del w:id="302" w:author="Robinson, James (robins64)" w:date="2022-11-11T16:04:00Z"/>
+          <w:del w:id="314" w:author="Robinson, James (robins64)" w:date="2022-11-11T16:04:00Z"/>
           <w:rFonts w:ascii="Times New Roman" w:hAnsi="Times New Roman" w:cs="Times New Roman"/>
         </w:rPr>
       </w:pPr>
@@ -7591,7 +7711,7 @@
     <w:p>
       <w:pPr>
         <w:rPr>
-          <w:del w:id="303" w:author="Robinson, James (robins64)" w:date="2022-11-11T16:04:00Z"/>
+          <w:del w:id="315" w:author="Robinson, James (robins64)" w:date="2022-11-11T16:04:00Z"/>
           <w:rFonts w:ascii="Times New Roman" w:hAnsi="Times New Roman" w:cs="Times New Roman"/>
         </w:rPr>
       </w:pPr>
@@ -7789,7 +7909,7 @@
     <w:p>
       <w:pPr>
         <w:rPr>
-          <w:del w:id="304" w:author="Robinson, James (robins64)" w:date="2022-11-11T16:06:00Z"/>
+          <w:del w:id="316" w:author="Robinson, James (robins64)" w:date="2022-11-11T16:06:00Z"/>
           <w:rFonts w:ascii="Times New Roman" w:hAnsi="Times New Roman" w:cs="Times New Roman"/>
         </w:rPr>
       </w:pPr>
@@ -7797,7 +7917,7 @@
     <w:p>
       <w:pPr>
         <w:rPr>
-          <w:ins w:id="305" w:author="Robinson, James (robins64)" w:date="2022-11-11T16:06:00Z"/>
+          <w:ins w:id="317" w:author="Robinson, James (robins64)" w:date="2022-11-11T16:06:00Z"/>
           <w:rFonts w:ascii="Times New Roman" w:hAnsi="Times New Roman" w:cs="Times New Roman"/>
         </w:rPr>
       </w:pPr>
@@ -7932,7 +8052,7 @@
       <w:r>
         <w:fldChar w:fldCharType="separate"/>
       </w:r>
-      <w:del w:id="306" w:author="Robinson, James (robins64)" w:date="2022-10-27T10:29:00Z">
+      <w:del w:id="318" w:author="Robinson, James (robins64)" w:date="2022-10-27T10:29:00Z">
         <w:r>
           <w:rPr>
             <w:rFonts w:ascii="Times New Roman" w:hAnsi="Times New Roman" w:cs="Times New Roman"/>
@@ -7948,7 +8068,7 @@
         </w:rPr>
         <w:t xml:space="preserve">Bernhardt and O’Connor </w:t>
       </w:r>
-      <w:ins w:id="307" w:author="Robinson, James (robins64)" w:date="2022-10-27T10:29:00Z">
+      <w:ins w:id="319" w:author="Robinson, James (robins64)" w:date="2022-10-27T10:29:00Z">
         <w:r>
           <w:rPr>
             <w:rFonts w:ascii="Times New Roman" w:hAnsi="Times New Roman" w:cs="Times New Roman"/>
@@ -7977,7 +8097,7 @@
         </w:rPr>
         <w:t xml:space="preserve">. </w:t>
       </w:r>
-      <w:ins w:id="308" w:author="Robinson, James (robins64)" w:date="2022-11-11T16:05:00Z">
+      <w:ins w:id="320" w:author="Robinson, James (robins64)" w:date="2022-11-11T16:05:00Z">
         <w:r>
           <w:rPr>
             <w:rFonts w:ascii="Times New Roman" w:hAnsi="Times New Roman" w:cs="Times New Roman"/>
@@ -7985,7 +8105,7 @@
           <w:t>These</w:t>
         </w:r>
       </w:ins>
-      <w:ins w:id="309" w:author="Robinson, James (robins64)" w:date="2022-11-11T16:04:00Z">
+      <w:ins w:id="321" w:author="Robinson, James (robins64)" w:date="2022-11-11T16:04:00Z">
         <w:r>
           <w:rPr>
             <w:rFonts w:ascii="Times New Roman" w:hAnsi="Times New Roman" w:cs="Times New Roman"/>
@@ -7993,7 +8113,7 @@
           <w:t xml:space="preserve"> emissions </w:t>
         </w:r>
       </w:ins>
-      <w:ins w:id="310" w:author="Robinson, James (robins64)" w:date="2022-11-11T16:05:00Z">
+      <w:ins w:id="322" w:author="Robinson, James (robins64)" w:date="2022-11-11T16:05:00Z">
         <w:r>
           <w:rPr>
             <w:rFonts w:ascii="Times New Roman" w:hAnsi="Times New Roman" w:cs="Times New Roman"/>
@@ -8001,7 +8121,7 @@
           <w:t xml:space="preserve">estimates </w:t>
         </w:r>
       </w:ins>
-      <w:ins w:id="311" w:author="Robinson, James (robins64)" w:date="2022-11-11T16:04:00Z">
+      <w:ins w:id="323" w:author="Robinson, James (robins64)" w:date="2022-11-11T16:04:00Z">
         <w:r>
           <w:rPr>
             <w:rFonts w:ascii="Times New Roman" w:hAnsi="Times New Roman" w:cs="Times New Roman"/>
@@ -8009,7 +8129,7 @@
           <w:t xml:space="preserve">were corrected to reflect the edible fraction of each species </w:t>
         </w:r>
       </w:ins>
-      <w:ins w:id="312" w:author="Robinson, James (robins64)" w:date="2022-11-11T16:05:00Z">
+      <w:ins w:id="324" w:author="Robinson, James (robins64)" w:date="2022-11-11T16:05:00Z">
         <w:r>
           <w:fldChar w:fldCharType="begin"/>
         </w:r>
@@ -8048,7 +8168,7 @@
           <w:fldChar w:fldCharType="end"/>
         </w:r>
       </w:ins>
-      <w:ins w:id="313" w:author="Robinson, James (robins64)" w:date="2022-11-11T16:04:00Z">
+      <w:ins w:id="325" w:author="Robinson, James (robins64)" w:date="2022-11-11T16:04:00Z">
         <w:r>
           <w:rPr>
             <w:rFonts w:ascii="Times New Roman" w:hAnsi="Times New Roman" w:cs="Times New Roman"/>
@@ -8154,7 +8274,7 @@
         </w:rPr>
         <w:t xml:space="preserve">This metric </w:t>
       </w:r>
-      <w:ins w:id="314" w:author="Robinson, James (robins64)" w:date="2022-11-11T16:06:00Z">
+      <w:ins w:id="326" w:author="Robinson, James (robins64)" w:date="2022-11-11T16:06:00Z">
         <w:r>
           <w:rPr>
             <w:rFonts w:ascii="Times New Roman" w:hAnsi="Times New Roman" w:cs="Times New Roman"/>
@@ -8168,7 +8288,7 @@
         </w:rPr>
         <w:t xml:space="preserve">expresses the greenhouse gas emissions required to meet one dietary target, based on recommended adult intakes (18-65 years old) contained in a 100 g </w:t>
       </w:r>
-      <w:ins w:id="315" w:author="Robinson, James (robins64)" w:date="2022-10-27T10:22:00Z">
+      <w:ins w:id="327" w:author="Robinson, James (robins64)" w:date="2022-10-27T10:22:00Z">
         <w:r>
           <w:rPr>
             <w:rFonts w:ascii="Times New Roman" w:hAnsi="Times New Roman" w:cs="Times New Roman"/>
@@ -8335,29 +8455,21 @@
         </w:rPr>
         <w:t>). For each species</w:t>
       </w:r>
-      <w:ins w:id="316" w:author="Robinson, James (robins64)" w:date="2022-11-14T11:40:00Z">
-        <w:r>
-          <w:rPr>
-            <w:rFonts w:ascii="Times New Roman" w:hAnsi="Times New Roman" w:cs="Times New Roman"/>
-          </w:rPr>
-          <w:t xml:space="preserve"> </w:t>
-        </w:r>
-        <w:proofErr w:type="spellStart"/>
-        <w:r>
-          <w:rPr>
-            <w:rFonts w:ascii="Times New Roman" w:hAnsi="Times New Roman" w:cs="Times New Roman"/>
-          </w:rPr>
-          <w:t>group</w:t>
-        </w:r>
-      </w:ins>
-      <w:proofErr w:type="spellEnd"/>
+      <w:ins w:id="328" w:author="Robinson, James (robins64)" w:date="2022-11-14T11:40:00Z">
+        <w:r>
+          <w:rPr>
+            <w:rFonts w:ascii="Times New Roman" w:hAnsi="Times New Roman" w:cs="Times New Roman"/>
+          </w:rPr>
+          <w:t xml:space="preserve"> group</w:t>
+        </w:r>
+      </w:ins>
       <w:r>
         <w:rPr>
           <w:rFonts w:ascii="Times New Roman" w:hAnsi="Times New Roman" w:cs="Times New Roman"/>
         </w:rPr>
         <w:t xml:space="preserve">, we combined landings, import and export data for 2019 with the average annual aquaculture production across 2015-2018 (2019 data were unavailable), and matched these products to their average estimated carbon footprint and nutrient density. </w:t>
       </w:r>
-      <w:ins w:id="317" w:author="Robinson, James (robins64)" w:date="2022-11-14T11:42:00Z">
+      <w:ins w:id="329" w:author="Robinson, James (robins64)" w:date="2022-11-14T11:42:00Z">
         <w:r>
           <w:rPr>
             <w:rFonts w:ascii="Times New Roman" w:hAnsi="Times New Roman" w:cs="Times New Roman"/>
@@ -8365,7 +8477,7 @@
           <w:t>Where appropriate, s</w:t>
         </w:r>
       </w:ins>
-      <w:ins w:id="318" w:author="Robinson, James (robins64)" w:date="2022-11-14T11:41:00Z">
+      <w:ins w:id="330" w:author="Robinson, James (robins64)" w:date="2022-11-14T11:41:00Z">
         <w:r>
           <w:rPr>
             <w:rFonts w:ascii="Times New Roman" w:hAnsi="Times New Roman" w:cs="Times New Roman"/>
@@ -8373,7 +8485,7 @@
           <w:t xml:space="preserve">pecies were combined into </w:t>
         </w:r>
       </w:ins>
-      <w:ins w:id="319" w:author="Robinson, James (robins64)" w:date="2022-11-14T11:42:00Z">
+      <w:ins w:id="331" w:author="Robinson, James (robins64)" w:date="2022-11-14T11:42:00Z">
         <w:r>
           <w:rPr>
             <w:rFonts w:ascii="Times New Roman" w:hAnsi="Times New Roman" w:cs="Times New Roman"/>
@@ -8381,7 +8493,7 @@
           <w:t xml:space="preserve">groups that </w:t>
         </w:r>
       </w:ins>
-      <w:ins w:id="320" w:author="Robinson, James (robins64)" w:date="2022-11-14T11:41:00Z">
+      <w:ins w:id="332" w:author="Robinson, James (robins64)" w:date="2022-11-14T11:41:00Z">
         <w:r>
           <w:rPr>
             <w:rFonts w:ascii="Times New Roman" w:hAnsi="Times New Roman" w:cs="Times New Roman"/>
@@ -8389,7 +8501,7 @@
           <w:t>align</w:t>
         </w:r>
       </w:ins>
-      <w:ins w:id="321" w:author="Robinson, James (robins64)" w:date="2022-11-14T11:42:00Z">
+      <w:ins w:id="333" w:author="Robinson, James (robins64)" w:date="2022-11-14T11:42:00Z">
         <w:r>
           <w:rPr>
             <w:rFonts w:ascii="Times New Roman" w:hAnsi="Times New Roman" w:cs="Times New Roman"/>
@@ -8397,7 +8509,7 @@
           <w:t>ed</w:t>
         </w:r>
       </w:ins>
-      <w:ins w:id="322" w:author="Robinson, James (robins64)" w:date="2022-11-14T11:41:00Z">
+      <w:ins w:id="334" w:author="Robinson, James (robins64)" w:date="2022-11-14T11:41:00Z">
         <w:r>
           <w:rPr>
             <w:rFonts w:ascii="Times New Roman" w:hAnsi="Times New Roman" w:cs="Times New Roman"/>
@@ -8405,7 +8517,7 @@
           <w:t xml:space="preserve"> with commonly used product names (e.g. scallops, </w:t>
         </w:r>
       </w:ins>
-      <w:ins w:id="323" w:author="Robinson, James (robins64)" w:date="2022-11-14T11:42:00Z">
+      <w:ins w:id="335" w:author="Robinson, James (robins64)" w:date="2022-11-14T11:42:00Z">
         <w:r>
           <w:rPr>
             <w:rFonts w:ascii="Times New Roman" w:hAnsi="Times New Roman" w:cs="Times New Roman"/>
@@ -8419,7 +8531,7 @@
         </w:rPr>
         <w:t xml:space="preserve">We estimated the annual seafood production available to the UK (sum of landings to UK ports, aquaculture produced in UK farms, and imported seafood), and apparent consumption of seafood by UK consumers (total production </w:t>
       </w:r>
-      <w:del w:id="324" w:author="Robinson, James (robins64)" w:date="2022-10-27T10:30:00Z">
+      <w:del w:id="336" w:author="Robinson, James (robins64)" w:date="2022-10-27T10:30:00Z">
         <w:r>
           <w:rPr>
             <w:rFonts w:ascii="Times New Roman" w:hAnsi="Times New Roman" w:cs="Times New Roman"/>
@@ -8427,7 +8539,7 @@
           <w:delText>-</w:delText>
         </w:r>
       </w:del>
-      <w:ins w:id="325" w:author="Robinson, James (robins64)" w:date="2022-10-27T10:30:00Z">
+      <w:ins w:id="337" w:author="Robinson, James (robins64)" w:date="2022-10-27T10:30:00Z">
         <w:r>
           <w:rPr>
             <w:rFonts w:ascii="Times New Roman" w:hAnsi="Times New Roman" w:cs="Times New Roman"/>
@@ -8441,7 +8553,7 @@
         </w:rPr>
         <w:t xml:space="preserve"> exports</w:t>
       </w:r>
-      <w:ins w:id="326" w:author="Robinson, James (robins64)" w:date="2022-10-27T10:30:00Z">
+      <w:ins w:id="338" w:author="Robinson, James (robins64)" w:date="2022-10-27T10:30:00Z">
         <w:r>
           <w:rPr>
             <w:rFonts w:ascii="Times New Roman" w:hAnsi="Times New Roman" w:cs="Times New Roman"/>
@@ -8455,7 +8567,7 @@
         </w:rPr>
         <w:t xml:space="preserve">). These metrics quantify the composition and volume of seafood available to the UK per year, based on live weight production in 2019. </w:t>
       </w:r>
-      <w:ins w:id="327" w:author="Robinson, James (robins64)" w:date="2022-11-14T11:14:00Z">
+      <w:ins w:id="339" w:author="Robinson, James (robins64)" w:date="2022-11-14T11:14:00Z">
         <w:r>
           <w:rPr>
             <w:rFonts w:ascii="Times New Roman" w:hAnsi="Times New Roman" w:cs="Times New Roman"/>
@@ -8463,7 +8575,7 @@
           <w:t>C</w:t>
         </w:r>
       </w:ins>
-      <w:ins w:id="328" w:author="Robinson, James (robins64)" w:date="2022-11-14T11:10:00Z">
+      <w:ins w:id="340" w:author="Robinson, James (robins64)" w:date="2022-11-14T11:10:00Z">
         <w:r>
           <w:rPr>
             <w:rFonts w:ascii="Times New Roman" w:hAnsi="Times New Roman" w:cs="Times New Roman"/>
@@ -8471,7 +8583,7 @@
           <w:t xml:space="preserve">arbon emissions estimates were </w:t>
         </w:r>
       </w:ins>
-      <w:ins w:id="329" w:author="Robinson, James (robins64)" w:date="2022-11-14T11:14:00Z">
+      <w:ins w:id="341" w:author="Robinson, James (robins64)" w:date="2022-11-14T11:14:00Z">
         <w:r>
           <w:rPr>
             <w:rFonts w:ascii="Times New Roman" w:hAnsi="Times New Roman" w:cs="Times New Roman"/>
@@ -8479,7 +8591,7 @@
           <w:t>unavailable for f</w:t>
         </w:r>
       </w:ins>
-      <w:ins w:id="330" w:author="Robinson, James (robins64)" w:date="2022-11-14T11:10:00Z">
+      <w:ins w:id="342" w:author="Robinson, James (robins64)" w:date="2022-11-14T11:10:00Z">
         <w:r>
           <w:rPr>
             <w:rFonts w:ascii="Times New Roman" w:hAnsi="Times New Roman" w:cs="Times New Roman"/>
@@ -8487,7 +8599,7 @@
           <w:t>armed scallop</w:t>
         </w:r>
       </w:ins>
-      <w:ins w:id="331" w:author="Robinson, James (robins64)" w:date="2022-11-14T11:17:00Z">
+      <w:ins w:id="343" w:author="Robinson, James (robins64)" w:date="2022-11-14T11:17:00Z">
         <w:r>
           <w:rPr>
             <w:rFonts w:ascii="Times New Roman" w:hAnsi="Times New Roman" w:cs="Times New Roman"/>
@@ -8495,7 +8607,7 @@
           <w:t>, though this product contributed &lt;1% of total UK scallop production</w:t>
         </w:r>
       </w:ins>
-      <w:ins w:id="332" w:author="Robinson, James (robins64)" w:date="2022-11-14T11:10:00Z">
+      <w:ins w:id="344" w:author="Robinson, James (robins64)" w:date="2022-11-14T11:10:00Z">
         <w:r>
           <w:rPr>
             <w:rFonts w:ascii="Times New Roman" w:hAnsi="Times New Roman" w:cs="Times New Roman"/>
@@ -8503,7 +8615,7 @@
           <w:t xml:space="preserve"> (9.25</w:t>
         </w:r>
       </w:ins>
-      <w:ins w:id="333" w:author="Robinson, James (robins64)" w:date="2022-11-14T11:17:00Z">
+      <w:ins w:id="345" w:author="Robinson, James (robins64)" w:date="2022-11-14T11:17:00Z">
         <w:r>
           <w:rPr>
             <w:rFonts w:ascii="Times New Roman" w:hAnsi="Times New Roman" w:cs="Times New Roman"/>
@@ -8515,7 +8627,7 @@
             <w:rFonts w:ascii="Times New Roman" w:hAnsi="Times New Roman" w:cs="Times New Roman"/>
             <w:i/>
             <w:iCs/>
-            <w:rPrChange w:id="334" w:author="Robinson, James (robins64)" w:date="2022-11-14T11:17:00Z">
+            <w:rPrChange w:id="346" w:author="Robinson, James (robins64)" w:date="2022-11-14T11:17:00Z">
               <w:rPr>
                 <w:rFonts w:ascii="Times New Roman" w:hAnsi="Times New Roman" w:cs="Times New Roman"/>
               </w:rPr>
@@ -8524,7 +8636,7 @@
           <w:t>t</w:t>
         </w:r>
       </w:ins>
-      <w:ins w:id="335" w:author="Robinson, James (robins64)" w:date="2022-11-14T11:10:00Z">
+      <w:ins w:id="347" w:author="Robinson, James (robins64)" w:date="2022-11-14T11:10:00Z">
         <w:r>
           <w:rPr>
             <w:rFonts w:ascii="Times New Roman" w:hAnsi="Times New Roman" w:cs="Times New Roman"/>
@@ -8532,7 +8644,7 @@
           <w:t>)</w:t>
         </w:r>
       </w:ins>
-      <w:ins w:id="336" w:author="Robinson, James (robins64)" w:date="2022-11-14T11:15:00Z">
+      <w:ins w:id="348" w:author="Robinson, James (robins64)" w:date="2022-11-14T11:15:00Z">
         <w:r>
           <w:rPr>
             <w:rFonts w:ascii="Times New Roman" w:hAnsi="Times New Roman" w:cs="Times New Roman"/>
@@ -8864,7 +8976,7 @@
         </w:rPr>
         <w:t xml:space="preserve"> and sustainability scores were extracted from the Marine Conservation Society’s Good Fish Guide</w:t>
       </w:r>
-      <w:ins w:id="337" w:author="Robinson, James (robins64)" w:date="2022-11-14T12:02:00Z">
+      <w:ins w:id="349" w:author="Robinson, James (robins64)" w:date="2022-11-14T12:02:00Z">
         <w:r>
           <w:rPr>
             <w:rFonts w:ascii="Times New Roman" w:hAnsi="Times New Roman" w:cs="Times New Roman"/>
@@ -8872,7 +8984,7 @@
           <w:t xml:space="preserve"> (</w:t>
         </w:r>
       </w:ins>
-      <w:ins w:id="338" w:author="Robinson, James (robins64)" w:date="2022-11-14T12:03:00Z">
+      <w:ins w:id="350" w:author="Robinson, James (robins64)" w:date="2022-11-14T12:03:00Z">
         <w:r>
           <w:rPr>
             <w:rFonts w:ascii="Times New Roman" w:hAnsi="Times New Roman" w:cs="Times New Roman"/>
@@ -8936,7 +9048,7 @@
         </w:rPr>
         <w:t xml:space="preserve">, and ecolabels may target different aspects of sustainability, from sustainable fishing levels and habitat damage to pollution, bycatch and endangered species. Here, we use The Good Fish Guide sustainability metric as a standardised </w:t>
       </w:r>
-      <w:del w:id="339" w:author="Robinson, James (robins64)" w:date="2022-11-11T16:12:00Z">
+      <w:del w:id="351" w:author="Robinson, James (robins64)" w:date="2022-11-11T16:12:00Z">
         <w:r>
           <w:rPr>
             <w:rFonts w:ascii="Times New Roman" w:hAnsi="Times New Roman" w:cs="Times New Roman"/>
@@ -8944,7 +9056,7 @@
           <w:delText xml:space="preserve">ecolabel </w:delText>
         </w:r>
       </w:del>
-      <w:ins w:id="340" w:author="Robinson, James (robins64)" w:date="2022-11-11T16:12:00Z">
+      <w:ins w:id="352" w:author="Robinson, James (robins64)" w:date="2022-11-11T16:12:00Z">
         <w:r>
           <w:rPr>
             <w:rFonts w:ascii="Times New Roman" w:hAnsi="Times New Roman" w:cs="Times New Roman"/>
@@ -8994,7 +9106,7 @@
         </w:rPr>
         <w:t xml:space="preserve"> for 13 farm systems (Atlantic salmon = 9, Rainbow trout = 2, mussels = 2) relevant to UK seafood. To facilitate comparisons between these two methodologies, we rescaled all sustainability </w:t>
       </w:r>
-      <w:del w:id="341" w:author="Robinson, James (robins64)" w:date="2022-11-14T12:04:00Z">
+      <w:del w:id="353" w:author="Robinson, James (robins64)" w:date="2022-11-14T12:04:00Z">
         <w:r>
           <w:rPr>
             <w:rFonts w:ascii="Times New Roman" w:hAnsi="Times New Roman" w:cs="Times New Roman"/>
@@ -9002,7 +9114,7 @@
           <w:delText xml:space="preserve">scores </w:delText>
         </w:r>
       </w:del>
-      <w:ins w:id="342" w:author="Robinson, James (robins64)" w:date="2022-11-14T12:04:00Z">
+      <w:ins w:id="354" w:author="Robinson, James (robins64)" w:date="2022-11-14T12:04:00Z">
         <w:r>
           <w:rPr>
             <w:rFonts w:ascii="Times New Roman" w:hAnsi="Times New Roman" w:cs="Times New Roman"/>
@@ -9022,7 +9134,7 @@
         </w:rPr>
         <w:t>between 0 (low) and 1 (high sustainability),</w:t>
       </w:r>
-      <w:del w:id="343" w:author="Robinson, James (robins64)" w:date="2022-11-14T12:04:00Z">
+      <w:del w:id="355" w:author="Robinson, James (robins64)" w:date="2022-11-14T12:04:00Z">
         <w:r>
           <w:rPr>
             <w:rFonts w:ascii="Times New Roman" w:hAnsi="Times New Roman" w:cs="Times New Roman"/>
@@ -10664,7 +10776,7 @@
         <w:spacing w:after="200" w:line="240" w:lineRule="auto"/>
         <w:ind w:left="400" w:hanging="400"/>
         <w:rPr>
-          <w:ins w:id="344" w:author="Robinson, James (robins64)" w:date="2022-11-04T15:53:00Z"/>
+          <w:ins w:id="356" w:author="Robinson, James (robins64)" w:date="2022-11-04T15:53:00Z"/>
           <w:rFonts w:ascii="Times New Roman" w:hAnsi="Times New Roman" w:cs="Times New Roman"/>
           <w:color w:val="000000"/>
         </w:rPr>
@@ -10819,14 +10931,14 @@
         <w:spacing w:after="200" w:line="240" w:lineRule="auto"/>
         <w:rPr>
           <w:rFonts w:ascii="Times New Roman" w:hAnsi="Times New Roman" w:cs="Times New Roman"/>
-          <w:rPrChange w:id="345" w:author="Robinson, James (robins64)" w:date="2022-11-04T15:53:00Z">
+          <w:rPrChange w:id="357" w:author="Robinson, James (robins64)" w:date="2022-11-04T15:53:00Z">
             <w:rPr>
               <w:rFonts w:ascii="Times New Roman" w:hAnsi="Times New Roman" w:cs="Times New Roman"/>
               <w:color w:val="000000"/>
             </w:rPr>
           </w:rPrChange>
         </w:rPr>
-        <w:pPrChange w:id="346" w:author="Robinson, James (robins64)" w:date="2022-11-04T15:53:00Z">
+        <w:pPrChange w:id="358" w:author="Robinson, James (robins64)" w:date="2022-11-04T15:53:00Z">
           <w:pPr>
             <w:widowControl w:val="0"/>
             <w:pBdr>
@@ -10841,7 +10953,7 @@
           </w:pPr>
         </w:pPrChange>
       </w:pPr>
-      <w:ins w:id="347" w:author="Robinson, James (robins64)" w:date="2022-11-04T15:53:00Z">
+      <w:ins w:id="359" w:author="Robinson, James (robins64)" w:date="2022-11-04T15:53:00Z">
         <w:r>
           <w:rPr>
             <w:rFonts w:ascii="Times New Roman" w:hAnsi="Times New Roman" w:cs="Times New Roman"/>
@@ -10852,7 +10964,7 @@
           <w:rPr>
             <w:rFonts w:ascii="Times New Roman" w:hAnsi="Times New Roman" w:cs="Times New Roman"/>
             <w:color w:val="000000"/>
-            <w:rPrChange w:id="348" w:author="Robinson, James (robins64)" w:date="2022-11-04T15:53:00Z">
+            <w:rPrChange w:id="360" w:author="Robinson, James (robins64)" w:date="2022-11-04T15:53:00Z">
               <w:rPr>
                 <w:rFonts w:ascii="Times New Roman" w:hAnsi="Times New Roman" w:cs="Times New Roman"/>
                 <w:b/>
@@ -10967,7 +11079,7 @@
         <w:spacing w:after="200" w:line="240" w:lineRule="auto"/>
         <w:ind w:left="400" w:hanging="400"/>
         <w:rPr>
-          <w:ins w:id="349" w:author="Robinson, James (robins64)" w:date="2022-11-09T11:36:00Z"/>
+          <w:ins w:id="361" w:author="Robinson, James (robins64)" w:date="2022-11-09T11:36:00Z"/>
           <w:rFonts w:ascii="Times New Roman" w:hAnsi="Times New Roman" w:cs="Times New Roman"/>
           <w:color w:val="000000"/>
         </w:rPr>
@@ -11080,7 +11192,7 @@
           <w:color w:val="000000"/>
         </w:rPr>
       </w:pPr>
-      <w:ins w:id="350" w:author="Robinson, James (robins64)" w:date="2022-11-09T11:36:00Z">
+      <w:ins w:id="362" w:author="Robinson, James (robins64)" w:date="2022-11-09T11:36:00Z">
         <w:r>
           <w:rPr>
             <w:rFonts w:ascii="Times New Roman" w:hAnsi="Times New Roman" w:cs="Times New Roman"/>
@@ -11092,7 +11204,7 @@
           <w:rPr>
             <w:rFonts w:ascii="Times New Roman" w:hAnsi="Times New Roman" w:cs="Times New Roman"/>
             <w:color w:val="000000"/>
-            <w:rPrChange w:id="351" w:author="Robinson, James (robins64)" w:date="2022-11-09T11:36:00Z">
+            <w:rPrChange w:id="363" w:author="Robinson, James (robins64)" w:date="2022-11-09T11:36:00Z">
               <w:rPr>
                 <w:rFonts w:ascii="Times New Roman" w:hAnsi="Times New Roman" w:cs="Times New Roman"/>
                 <w:i/>
@@ -12352,7 +12464,7 @@
         <w:spacing w:after="200" w:line="240" w:lineRule="auto"/>
         <w:ind w:left="400" w:hanging="400"/>
         <w:rPr>
-          <w:ins w:id="352" w:author="Robinson, James (robins64)" w:date="2022-10-27T09:07:00Z"/>
+          <w:ins w:id="364" w:author="Robinson, James (robins64)" w:date="2022-10-27T09:07:00Z"/>
           <w:rFonts w:ascii="Times New Roman" w:hAnsi="Times New Roman" w:cs="Times New Roman"/>
           <w:color w:val="000000"/>
         </w:rPr>
@@ -12412,7 +12524,7 @@
           <w:color w:val="000000"/>
         </w:rPr>
       </w:pPr>
-      <w:ins w:id="353" w:author="Robinson, James (robins64)" w:date="2022-10-27T09:08:00Z">
+      <w:ins w:id="365" w:author="Robinson, James (robins64)" w:date="2022-10-27T09:08:00Z">
         <w:r>
           <w:rPr>
             <w:rFonts w:ascii="Times New Roman" w:hAnsi="Times New Roman" w:cs="Times New Roman"/>
@@ -13673,7 +13785,7 @@
         </w:rPr>
         <w:t>Lynam</w:t>
       </w:r>
-      <w:ins w:id="354" w:author="Robinson, James (robins64)" w:date="2022-11-14T12:05:00Z">
+      <w:ins w:id="366" w:author="Robinson, James (robins64)" w:date="2022-11-14T12:05:00Z">
         <w:r>
           <w:rPr>
             <w:rFonts w:ascii="Times New Roman" w:hAnsi="Times New Roman" w:cs="Times New Roman"/>
@@ -13682,7 +13794,7 @@
           <w:t xml:space="preserve"> C, Bluemel J, Ribeiro J, Garnacho E</w:t>
         </w:r>
       </w:ins>
-      <w:ins w:id="355" w:author="Robinson, James (robins64)" w:date="2022-11-14T12:06:00Z">
+      <w:ins w:id="367" w:author="Robinson, James (robins64)" w:date="2022-11-14T12:06:00Z">
         <w:r>
           <w:rPr>
             <w:rFonts w:ascii="Times New Roman" w:hAnsi="Times New Roman" w:cs="Times New Roman"/>
@@ -13691,7 +13803,7 @@
           <w:t xml:space="preserve"> and Angelus S </w:t>
         </w:r>
       </w:ins>
-      <w:del w:id="356" w:author="Robinson, James (robins64)" w:date="2022-11-14T12:05:00Z">
+      <w:del w:id="368" w:author="Robinson, James (robins64)" w:date="2022-11-14T12:05:00Z">
         <w:r>
           <w:rPr>
             <w:rFonts w:ascii="Times New Roman" w:hAnsi="Times New Roman" w:cs="Times New Roman"/>
@@ -13898,7 +14010,7 @@
         </w:r>
       </w:hyperlink>
     </w:p>
-    <w:moveToRangeStart w:id="357" w:author="Robinson, James (robins64)" w:date="2022-11-14T12:03:00Z" w:name="move119319831"/>
+    <w:moveToRangeStart w:id="369" w:author="Robinson, James (robins64)" w:date="2022-11-14T12:03:00Z" w:name="move119319831"/>
     <w:p>
       <w:pPr>
         <w:widowControl w:val="0"/>
@@ -13912,19 +14024,22 @@
         <w:spacing w:after="200" w:line="240" w:lineRule="auto"/>
         <w:ind w:left="400" w:hanging="400"/>
         <w:rPr>
-          <w:moveTo w:id="358" w:author="Robinson, James (robins64)" w:date="2022-11-14T12:03:00Z"/>
+          <w:moveTo w:id="370" w:author="Robinson, James (robins64)" w:date="2022-11-14T12:03:00Z"/>
           <w:rFonts w:ascii="Times New Roman" w:hAnsi="Times New Roman" w:cs="Times New Roman"/>
           <w:i/>
           <w:color w:val="000000"/>
         </w:rPr>
       </w:pPr>
-      <w:moveTo w:id="359" w:author="Robinson, James (robins64)" w:date="2022-11-14T12:03:00Z">
+      <w:moveTo w:id="371" w:author="Robinson, James (robins64)" w:date="2022-11-14T12:03:00Z">
         <w:r>
           <w:fldChar w:fldCharType="begin"/>
         </w:r>
         <w:r>
           <w:instrText>HYPERLINK "http://paperpile.com/b/vw8Sxg/cgwm" \h</w:instrText>
         </w:r>
+      </w:moveTo>
+      <w:ins w:id="372" w:author="Robinson, James (robins64)" w:date="2022-11-14T12:03:00Z"/>
+      <w:moveTo w:id="373" w:author="Robinson, James (robins64)" w:date="2022-11-14T12:03:00Z">
         <w:r>
           <w:fldChar w:fldCharType="separate"/>
         </w:r>
@@ -13948,6 +14063,9 @@
         <w:r>
           <w:instrText>HYPERLINK "http://paperpile.com/b/vw8Sxg/cgwm" \h</w:instrText>
         </w:r>
+      </w:moveTo>
+      <w:ins w:id="374" w:author="Robinson, James (robins64)" w:date="2022-11-14T12:03:00Z"/>
+      <w:moveTo w:id="375" w:author="Robinson, James (robins64)" w:date="2022-11-14T12:03:00Z">
         <w:r>
           <w:fldChar w:fldCharType="separate"/>
         </w:r>
@@ -13969,7 +14087,7 @@
         </w:r>
       </w:moveTo>
     </w:p>
-    <w:moveToRangeEnd w:id="357"/>
+    <w:moveToRangeEnd w:id="369"/>
     <w:p>
       <w:pPr>
         <w:widowControl w:val="0"/>
@@ -14017,27 +14135,11 @@
             <w:i/>
             <w:color w:val="000000"/>
           </w:rPr>
-          <w:t>Aquaculture Ratings M</w:t>
-        </w:r>
-        <w:r>
-          <w:rPr>
-            <w:rFonts w:ascii="Times New Roman" w:hAnsi="Times New Roman" w:cs="Times New Roman"/>
-            <w:i/>
-            <w:color w:val="000000"/>
-          </w:rPr>
-          <w:t>e</w:t>
-        </w:r>
-        <w:r>
-          <w:rPr>
-            <w:rFonts w:ascii="Times New Roman" w:hAnsi="Times New Roman" w:cs="Times New Roman"/>
-            <w:i/>
-            <w:color w:val="000000"/>
-          </w:rPr>
-          <w:t>thodology Handbook</w:t>
+          <w:t>Aquaculture Ratings Methodology Handbook</w:t>
         </w:r>
       </w:hyperlink>
     </w:p>
-    <w:moveFromRangeStart w:id="360" w:author="Robinson, James (robins64)" w:date="2022-11-14T12:03:00Z" w:name="move119319831"/>
+    <w:moveFromRangeStart w:id="376" w:author="Robinson, James (robins64)" w:date="2022-11-14T12:03:00Z" w:name="move119319831"/>
     <w:p>
       <w:pPr>
         <w:widowControl w:val="0"/>
@@ -14055,7 +14157,7 @@
           <w:color w:val="000000"/>
         </w:rPr>
       </w:pPr>
-      <w:moveFrom w:id="361" w:author="Robinson, James (robins64)" w:date="2022-11-14T12:03:00Z">
+      <w:moveFrom w:id="377" w:author="Robinson, James (robins64)" w:date="2022-11-14T12:03:00Z">
         <w:r>
           <w:lastRenderedPageBreak/>
           <w:fldChar w:fldCharType="begin"/>
@@ -14063,6 +14165,9 @@
         <w:r>
           <w:instrText>HYPERLINK "http://paperpile.com/b/vw8Sxg/cgwm" \h</w:instrText>
         </w:r>
+      </w:moveFrom>
+      <w:del w:id="378" w:author="Robinson, James (robins64)" w:date="2022-11-14T12:03:00Z"/>
+      <w:moveFrom w:id="379" w:author="Robinson, James (robins64)" w:date="2022-11-14T12:03:00Z">
         <w:r>
           <w:fldChar w:fldCharType="separate"/>
         </w:r>
@@ -14086,6 +14191,9 @@
         <w:r>
           <w:instrText>HYPERLINK "http://paperpile.com/b/vw8Sxg/cgwm" \h</w:instrText>
         </w:r>
+      </w:moveFrom>
+      <w:del w:id="380" w:author="Robinson, James (robins64)" w:date="2022-11-14T12:03:00Z"/>
+      <w:moveFrom w:id="381" w:author="Robinson, James (robins64)" w:date="2022-11-14T12:03:00Z">
         <w:r>
           <w:fldChar w:fldCharType="separate"/>
         </w:r>
@@ -14106,19 +14214,13 @@
           <w:fldChar w:fldCharType="end"/>
         </w:r>
       </w:moveFrom>
-      <w:moveFromRangeEnd w:id="360"/>
-      <w:ins w:id="362" w:author="Robinson, James (robins64)" w:date="2022-11-14T12:03:00Z">
-        <w:r>
-          <w:rPr>
-            <w:rFonts w:ascii="Times New Roman" w:hAnsi="Times New Roman" w:cs="Times New Roman"/>
-          </w:rPr>
-          <w:t>Marine Conservation Society 2022</w:t>
-        </w:r>
-        <w:r>
-          <w:rPr>
-            <w:rFonts w:ascii="Times New Roman" w:hAnsi="Times New Roman" w:cs="Times New Roman"/>
-          </w:rPr>
-          <w:t xml:space="preserve"> </w:t>
+      <w:moveFromRangeEnd w:id="376"/>
+      <w:ins w:id="382" w:author="Robinson, James (robins64)" w:date="2022-11-14T12:03:00Z">
+        <w:r>
+          <w:rPr>
+            <w:rFonts w:ascii="Times New Roman" w:hAnsi="Times New Roman" w:cs="Times New Roman"/>
+          </w:rPr>
+          <w:t xml:space="preserve">Marine Conservation Society 2022 </w:t>
         </w:r>
         <w:r>
           <w:rPr>
@@ -14135,7 +14237,7 @@
           <w:t>. Accessed 09-11</w:t>
         </w:r>
       </w:ins>
-      <w:ins w:id="363" w:author="Robinson, James (robins64)" w:date="2022-11-14T12:04:00Z">
+      <w:ins w:id="383" w:author="Robinson, James (robins64)" w:date="2022-11-14T12:04:00Z">
         <w:r>
           <w:rPr>
             <w:rFonts w:ascii="Times New Roman" w:hAnsi="Times New Roman" w:cs="Times New Roman"/>
@@ -16502,7 +16604,7 @@
         <w:spacing w:after="200" w:line="240" w:lineRule="auto"/>
         <w:ind w:left="400" w:hanging="400"/>
         <w:rPr>
-          <w:ins w:id="364" w:author="Robinson, James (robins64)" w:date="2022-11-04T15:51:00Z"/>
+          <w:ins w:id="384" w:author="Robinson, James (robins64)" w:date="2022-11-04T15:51:00Z"/>
           <w:rFonts w:ascii="Times New Roman" w:hAnsi="Times New Roman" w:cs="Times New Roman"/>
           <w:i/>
           <w:color w:val="000000"/>
@@ -16550,13 +16652,13 @@
         <w:spacing w:after="200" w:line="240" w:lineRule="auto"/>
         <w:ind w:left="400" w:hanging="400"/>
         <w:rPr>
-          <w:del w:id="365" w:author="Robinson, James (robins64)" w:date="2022-11-04T16:09:00Z"/>
+          <w:del w:id="385" w:author="Robinson, James (robins64)" w:date="2022-11-04T16:09:00Z"/>
           <w:rFonts w:ascii="Times New Roman" w:hAnsi="Times New Roman" w:cs="Times New Roman"/>
           <w:iCs/>
           <w:color w:val="000000"/>
-          <w:rPrChange w:id="366" w:author="Robinson, James (robins64)" w:date="2022-11-04T15:51:00Z">
+          <w:rPrChange w:id="386" w:author="Robinson, James (robins64)" w:date="2022-11-04T15:51:00Z">
             <w:rPr>
-              <w:del w:id="367" w:author="Robinson, James (robins64)" w:date="2022-11-04T16:09:00Z"/>
+              <w:del w:id="387" w:author="Robinson, James (robins64)" w:date="2022-11-04T16:09:00Z"/>
               <w:rFonts w:ascii="Times New Roman" w:hAnsi="Times New Roman" w:cs="Times New Roman"/>
               <w:i/>
               <w:color w:val="000000"/>
@@ -16591,12 +16693,12 @@
       <w:r>
         <w:fldChar w:fldCharType="begin"/>
       </w:r>
-      <w:ins w:id="368" w:author="Maire, Eva" w:date="2022-10-15T11:15:00Z">
+      <w:ins w:id="388" w:author="Maire, Eva" w:date="2022-10-15T11:15:00Z">
         <w:r>
           <w:instrText>HYPERLINK "file:///Users/eva/Downloads/Re__Your_manuscript_ERL-114701_-_Revisions_required/Watch. Seafood Carbon Emissions Tool "</w:instrText>
         </w:r>
       </w:ins>
-      <w:del w:id="369" w:author="Maire, Eva" w:date="2022-10-15T11:15:00Z">
+      <w:del w:id="389" w:author="Maire, Eva" w:date="2022-10-15T11:15:00Z">
         <w:r>
           <w:delInstrText xml:space="preserve"> HYPERLINK "Watch.%20Seafood%20Carbon%20Emissions%20Tool%20" </w:delInstrText>
         </w:r>
@@ -16660,7 +16762,7 @@
         <w:spacing w:after="200" w:line="240" w:lineRule="auto"/>
         <w:ind w:left="400" w:hanging="400"/>
         <w:rPr>
-          <w:ins w:id="370" w:author="Robinson, James (robins64)" w:date="2022-10-27T09:12:00Z"/>
+          <w:ins w:id="390" w:author="Robinson, James (robins64)" w:date="2022-10-27T09:12:00Z"/>
           <w:rFonts w:ascii="Times New Roman" w:hAnsi="Times New Roman" w:cs="Times New Roman"/>
           <w:color w:val="000000"/>
         </w:rPr>
@@ -16735,13 +16837,13 @@
         <w:spacing w:after="200" w:line="240" w:lineRule="auto"/>
         <w:ind w:left="400" w:hanging="400"/>
         <w:rPr>
-          <w:ins w:id="371" w:author="Robinson, James (robins64)" w:date="2022-10-27T11:23:00Z"/>
+          <w:ins w:id="391" w:author="Robinson, James (robins64)" w:date="2022-10-27T11:23:00Z"/>
           <w:rFonts w:ascii="Times New Roman" w:hAnsi="Times New Roman" w:cs="Times New Roman"/>
           <w:color w:val="000000"/>
         </w:rPr>
       </w:pPr>
       <w:proofErr w:type="spellStart"/>
-      <w:ins w:id="372" w:author="Robinson, James (robins64)" w:date="2022-10-27T09:12:00Z">
+      <w:ins w:id="392" w:author="Robinson, James (robins64)" w:date="2022-10-27T09:12:00Z">
         <w:r>
           <w:rPr>
             <w:rFonts w:ascii="Times New Roman" w:hAnsi="Times New Roman" w:cs="Times New Roman"/>
@@ -16964,12 +17066,12 @@
         <w:spacing w:after="200" w:line="240" w:lineRule="auto"/>
         <w:ind w:left="400" w:hanging="400"/>
         <w:rPr>
-          <w:del w:id="373" w:author="Robinson, James (robins64)" w:date="2022-10-27T11:24:00Z"/>
+          <w:del w:id="393" w:author="Robinson, James (robins64)" w:date="2022-10-27T11:24:00Z"/>
           <w:rFonts w:ascii="Times New Roman" w:hAnsi="Times New Roman" w:cs="Times New Roman"/>
           <w:color w:val="000000"/>
         </w:rPr>
       </w:pPr>
-      <w:ins w:id="374" w:author="Robinson, James (robins64)" w:date="2022-10-27T11:24:00Z">
+      <w:ins w:id="394" w:author="Robinson, James (robins64)" w:date="2022-10-27T11:24:00Z">
         <w:r>
           <w:rPr>
             <w:rFonts w:ascii="Times New Roman" w:hAnsi="Times New Roman" w:cs="Times New Roman"/>
@@ -17058,7 +17160,7 @@
         <w:spacing w:after="200" w:line="240" w:lineRule="auto"/>
         <w:ind w:left="400" w:hanging="400"/>
         <w:rPr>
-          <w:ins w:id="375" w:author="Robinson, James (robins64)" w:date="2022-10-27T11:24:00Z"/>
+          <w:ins w:id="395" w:author="Robinson, James (robins64)" w:date="2022-10-27T11:24:00Z"/>
           <w:rFonts w:ascii="Times New Roman" w:hAnsi="Times New Roman" w:cs="Times New Roman"/>
           <w:color w:val="000000"/>
         </w:rPr>

</xml_diff>